<commit_message>
Intro, Marco T y Obj
</commit_message>
<xml_diff>
--- a/Migración de Tecnologia Subestación.docx
+++ b/Migración de Tecnologia Subestación.docx
@@ -5,8 +5,8 @@
     <w:p>
       <w:pPr>
         <w:sectPr>
-          <w:headerReference w:type="default" r:id="rId7"/>
-          <w:footerReference w:type="default" r:id="rId8"/>
+          <w:headerReference w:type="default" r:id="rId8"/>
+          <w:footerReference w:type="default" r:id="rId9"/>
           <w:pgSz w:w="11906" w:h="16838"/>
           <w:pgMar w:top="0" w:right="0" w:bottom="0" w:left="0" w:header="709" w:footer="709" w:gutter="0"/>
           <w:pgNumType w:start="0"/>
@@ -670,7 +670,7 @@
                     </pic:cNvPicPr>
                   </pic:nvPicPr>
                   <pic:blipFill>
-                    <a:blip r:embed="rId9">
+                    <a:blip r:embed="rId10">
                       <a:extLst>
                         <a:ext uri="{28A0092B-C50C-407E-A947-70E740481C1C}">
                           <a14:useLocalDpi xmlns:a14="http://schemas.microsoft.com/office/drawing/2010/main" val="0"/>
@@ -972,7 +972,7 @@
                     </pic:cNvPicPr>
                   </pic:nvPicPr>
                   <pic:blipFill>
-                    <a:blip r:embed="rId10" cstate="print">
+                    <a:blip r:embed="rId11" cstate="print">
                       <a:extLst>
                         <a:ext uri="{28A0092B-C50C-407E-A947-70E740481C1C}">
                           <a14:useLocalDpi xmlns:a14="http://schemas.microsoft.com/office/drawing/2010/main" val="0"/>
@@ -1060,7 +1060,7 @@
                         </pic:cNvPicPr>
                       </pic:nvPicPr>
                       <pic:blipFill>
-                        <a:blip r:embed="rId11" cstate="print">
+                        <a:blip r:embed="rId12" cstate="print">
                           <a:extLst>
                             <a:ext uri="{28A0092B-C50C-407E-A947-70E740481C1C}">
                               <a14:useLocalDpi xmlns:a14="http://schemas.microsoft.com/office/drawing/2010/main" val="0"/>
@@ -1132,7 +1132,7 @@
         </w:rPr>
         <w:fldChar w:fldCharType="separate"/>
       </w:r>
-      <w:hyperlink w:anchor="_Toc100247936" w:history="1">
+      <w:hyperlink w:anchor="_Toc100567960" w:history="1">
         <w:r>
           <w:rPr>
             <w:rStyle w:val="Hipervnculo"/>
@@ -1159,7 +1159,7 @@
             <w:noProof/>
             <w:webHidden/>
           </w:rPr>
-          <w:instrText xml:space="preserve"> PAGEREF _Toc100247936 \h </w:instrText>
+          <w:instrText xml:space="preserve"> PAGEREF _Toc100567960 \h </w:instrText>
         </w:r>
         <w:r>
           <w:rPr>
@@ -1192,7 +1192,7 @@
     </w:p>
     <w:p>
       <w:pPr>
-        <w:pStyle w:val="TDC2"/>
+        <w:pStyle w:val="TDC1"/>
         <w:tabs>
           <w:tab w:val="right" w:leader="dot" w:pos="8494"/>
         </w:tabs>
@@ -1200,18 +1200,22 @@
           <w:rFonts w:eastAsiaTheme="minorEastAsia" w:cstheme="minorBidi"/>
           <w:b w:val="0"/>
           <w:bCs w:val="0"/>
+          <w:i w:val="0"/>
+          <w:iCs w:val="0"/>
           <w:noProof/>
           <w:color w:val="auto"/>
+          <w:sz w:val="22"/>
+          <w:szCs w:val="22"/>
           <w:lang w:eastAsia="es-AR"/>
         </w:rPr>
       </w:pPr>
-      <w:hyperlink w:anchor="_Toc100247937" w:history="1">
+      <w:hyperlink w:anchor="_Toc100567961" w:history="1">
         <w:r>
           <w:rPr>
             <w:rStyle w:val="Hipervnculo"/>
             <w:noProof/>
           </w:rPr>
-          <w:t>Marco teórico</w:t>
+          <w:t>Marco Teórico</w:t>
         </w:r>
         <w:r>
           <w:rPr>
@@ -1232,7 +1236,7 @@
             <w:noProof/>
             <w:webHidden/>
           </w:rPr>
-          <w:instrText xml:space="preserve"> PAGEREF _Toc100247937 \h </w:instrText>
+          <w:instrText xml:space="preserve"> PAGEREF _Toc100567961 \h </w:instrText>
         </w:r>
         <w:r>
           <w:rPr>
@@ -1252,7 +1256,7 @@
             <w:noProof/>
             <w:webHidden/>
           </w:rPr>
-          <w:t>3</w:t>
+          <w:t>4</w:t>
         </w:r>
         <w:r>
           <w:rPr>
@@ -1265,6 +1269,375 @@
     </w:p>
     <w:p>
       <w:pPr>
+        <w:pStyle w:val="TDC2"/>
+        <w:tabs>
+          <w:tab w:val="right" w:leader="dot" w:pos="8494"/>
+        </w:tabs>
+        <w:rPr>
+          <w:rFonts w:eastAsiaTheme="minorEastAsia" w:cstheme="minorBidi"/>
+          <w:b w:val="0"/>
+          <w:bCs w:val="0"/>
+          <w:noProof/>
+          <w:color w:val="auto"/>
+          <w:lang w:eastAsia="es-AR"/>
+        </w:rPr>
+      </w:pPr>
+      <w:hyperlink w:anchor="_Toc100567962" w:history="1">
+        <w:r>
+          <w:rPr>
+            <w:rStyle w:val="Hipervnculo"/>
+            <w:noProof/>
+          </w:rPr>
+          <w:t>Interruptores</w:t>
+        </w:r>
+        <w:r>
+          <w:rPr>
+            <w:noProof/>
+            <w:webHidden/>
+          </w:rPr>
+          <w:tab/>
+        </w:r>
+        <w:r>
+          <w:rPr>
+            <w:noProof/>
+            <w:webHidden/>
+          </w:rPr>
+          <w:fldChar w:fldCharType="begin"/>
+        </w:r>
+        <w:r>
+          <w:rPr>
+            <w:noProof/>
+            <w:webHidden/>
+          </w:rPr>
+          <w:instrText xml:space="preserve"> PAGEREF _Toc100567962 \h </w:instrText>
+        </w:r>
+        <w:r>
+          <w:rPr>
+            <w:noProof/>
+            <w:webHidden/>
+          </w:rPr>
+        </w:r>
+        <w:r>
+          <w:rPr>
+            <w:noProof/>
+            <w:webHidden/>
+          </w:rPr>
+          <w:fldChar w:fldCharType="separate"/>
+        </w:r>
+        <w:r>
+          <w:rPr>
+            <w:noProof/>
+            <w:webHidden/>
+          </w:rPr>
+          <w:t>4</w:t>
+        </w:r>
+        <w:r>
+          <w:rPr>
+            <w:noProof/>
+            <w:webHidden/>
+          </w:rPr>
+          <w:fldChar w:fldCharType="end"/>
+        </w:r>
+      </w:hyperlink>
+    </w:p>
+    <w:p>
+      <w:pPr>
+        <w:pStyle w:val="TDC2"/>
+        <w:tabs>
+          <w:tab w:val="right" w:leader="dot" w:pos="8494"/>
+        </w:tabs>
+        <w:rPr>
+          <w:rFonts w:eastAsiaTheme="minorEastAsia" w:cstheme="minorBidi"/>
+          <w:b w:val="0"/>
+          <w:bCs w:val="0"/>
+          <w:noProof/>
+          <w:color w:val="auto"/>
+          <w:lang w:eastAsia="es-AR"/>
+        </w:rPr>
+      </w:pPr>
+      <w:hyperlink w:anchor="_Toc100567963" w:history="1">
+        <w:r>
+          <w:rPr>
+            <w:rStyle w:val="Hipervnculo"/>
+            <w:noProof/>
+          </w:rPr>
+          <w:t>Compresores</w:t>
+        </w:r>
+        <w:r>
+          <w:rPr>
+            <w:noProof/>
+            <w:webHidden/>
+          </w:rPr>
+          <w:tab/>
+        </w:r>
+        <w:r>
+          <w:rPr>
+            <w:noProof/>
+            <w:webHidden/>
+          </w:rPr>
+          <w:fldChar w:fldCharType="begin"/>
+        </w:r>
+        <w:r>
+          <w:rPr>
+            <w:noProof/>
+            <w:webHidden/>
+          </w:rPr>
+          <w:instrText xml:space="preserve"> PAGEREF _Toc100567963 \h </w:instrText>
+        </w:r>
+        <w:r>
+          <w:rPr>
+            <w:noProof/>
+            <w:webHidden/>
+          </w:rPr>
+        </w:r>
+        <w:r>
+          <w:rPr>
+            <w:noProof/>
+            <w:webHidden/>
+          </w:rPr>
+          <w:fldChar w:fldCharType="separate"/>
+        </w:r>
+        <w:r>
+          <w:rPr>
+            <w:noProof/>
+            <w:webHidden/>
+          </w:rPr>
+          <w:t>5</w:t>
+        </w:r>
+        <w:r>
+          <w:rPr>
+            <w:noProof/>
+            <w:webHidden/>
+          </w:rPr>
+          <w:fldChar w:fldCharType="end"/>
+        </w:r>
+      </w:hyperlink>
+    </w:p>
+    <w:p>
+      <w:pPr>
+        <w:pStyle w:val="TDC1"/>
+        <w:tabs>
+          <w:tab w:val="right" w:leader="dot" w:pos="8494"/>
+        </w:tabs>
+        <w:rPr>
+          <w:rFonts w:eastAsiaTheme="minorEastAsia" w:cstheme="minorBidi"/>
+          <w:b w:val="0"/>
+          <w:bCs w:val="0"/>
+          <w:i w:val="0"/>
+          <w:iCs w:val="0"/>
+          <w:noProof/>
+          <w:color w:val="auto"/>
+          <w:sz w:val="22"/>
+          <w:szCs w:val="22"/>
+          <w:lang w:eastAsia="es-AR"/>
+        </w:rPr>
+      </w:pPr>
+      <w:hyperlink w:anchor="_Toc100567964" w:history="1">
+        <w:r>
+          <w:rPr>
+            <w:rStyle w:val="Hipervnculo"/>
+            <w:noProof/>
+          </w:rPr>
+          <w:t>Objetivos</w:t>
+        </w:r>
+        <w:r>
+          <w:rPr>
+            <w:noProof/>
+            <w:webHidden/>
+          </w:rPr>
+          <w:tab/>
+        </w:r>
+        <w:r>
+          <w:rPr>
+            <w:noProof/>
+            <w:webHidden/>
+          </w:rPr>
+          <w:fldChar w:fldCharType="begin"/>
+        </w:r>
+        <w:r>
+          <w:rPr>
+            <w:noProof/>
+            <w:webHidden/>
+          </w:rPr>
+          <w:instrText xml:space="preserve"> PAGEREF _Toc100567964 \h </w:instrText>
+        </w:r>
+        <w:r>
+          <w:rPr>
+            <w:noProof/>
+            <w:webHidden/>
+          </w:rPr>
+        </w:r>
+        <w:r>
+          <w:rPr>
+            <w:noProof/>
+            <w:webHidden/>
+          </w:rPr>
+          <w:fldChar w:fldCharType="separate"/>
+        </w:r>
+        <w:r>
+          <w:rPr>
+            <w:noProof/>
+            <w:webHidden/>
+          </w:rPr>
+          <w:t>7</w:t>
+        </w:r>
+        <w:r>
+          <w:rPr>
+            <w:noProof/>
+            <w:webHidden/>
+          </w:rPr>
+          <w:fldChar w:fldCharType="end"/>
+        </w:r>
+      </w:hyperlink>
+    </w:p>
+    <w:p>
+      <w:pPr>
+        <w:pStyle w:val="TDC2"/>
+        <w:tabs>
+          <w:tab w:val="right" w:leader="dot" w:pos="8494"/>
+        </w:tabs>
+        <w:rPr>
+          <w:rFonts w:eastAsiaTheme="minorEastAsia" w:cstheme="minorBidi"/>
+          <w:b w:val="0"/>
+          <w:bCs w:val="0"/>
+          <w:noProof/>
+          <w:color w:val="auto"/>
+          <w:lang w:eastAsia="es-AR"/>
+        </w:rPr>
+      </w:pPr>
+      <w:hyperlink w:anchor="_Toc100567965" w:history="1">
+        <w:r>
+          <w:rPr>
+            <w:rStyle w:val="Hipervnculo"/>
+            <w:noProof/>
+          </w:rPr>
+          <w:t>Objetivos generales</w:t>
+        </w:r>
+        <w:r>
+          <w:rPr>
+            <w:noProof/>
+            <w:webHidden/>
+          </w:rPr>
+          <w:tab/>
+        </w:r>
+        <w:r>
+          <w:rPr>
+            <w:noProof/>
+            <w:webHidden/>
+          </w:rPr>
+          <w:fldChar w:fldCharType="begin"/>
+        </w:r>
+        <w:r>
+          <w:rPr>
+            <w:noProof/>
+            <w:webHidden/>
+          </w:rPr>
+          <w:instrText xml:space="preserve"> PAGEREF _Toc100567965 \h </w:instrText>
+        </w:r>
+        <w:r>
+          <w:rPr>
+            <w:noProof/>
+            <w:webHidden/>
+          </w:rPr>
+        </w:r>
+        <w:r>
+          <w:rPr>
+            <w:noProof/>
+            <w:webHidden/>
+          </w:rPr>
+          <w:fldChar w:fldCharType="separate"/>
+        </w:r>
+        <w:r>
+          <w:rPr>
+            <w:noProof/>
+            <w:webHidden/>
+          </w:rPr>
+          <w:t>7</w:t>
+        </w:r>
+        <w:r>
+          <w:rPr>
+            <w:noProof/>
+            <w:webHidden/>
+          </w:rPr>
+          <w:fldChar w:fldCharType="end"/>
+        </w:r>
+      </w:hyperlink>
+    </w:p>
+    <w:p>
+      <w:pPr>
+        <w:pStyle w:val="TDC2"/>
+        <w:tabs>
+          <w:tab w:val="right" w:leader="dot" w:pos="8494"/>
+        </w:tabs>
+        <w:rPr>
+          <w:rFonts w:eastAsiaTheme="minorEastAsia" w:cstheme="minorBidi"/>
+          <w:b w:val="0"/>
+          <w:bCs w:val="0"/>
+          <w:noProof/>
+          <w:color w:val="auto"/>
+          <w:lang w:eastAsia="es-AR"/>
+        </w:rPr>
+      </w:pPr>
+      <w:hyperlink w:anchor="_Toc100567966" w:history="1">
+        <w:r>
+          <w:rPr>
+            <w:rStyle w:val="Hipervnculo"/>
+            <w:noProof/>
+          </w:rPr>
+          <w:t>Objetivos Específicos</w:t>
+        </w:r>
+        <w:r>
+          <w:rPr>
+            <w:noProof/>
+            <w:webHidden/>
+          </w:rPr>
+          <w:tab/>
+        </w:r>
+        <w:r>
+          <w:rPr>
+            <w:noProof/>
+            <w:webHidden/>
+          </w:rPr>
+          <w:fldChar w:fldCharType="begin"/>
+        </w:r>
+        <w:r>
+          <w:rPr>
+            <w:noProof/>
+            <w:webHidden/>
+          </w:rPr>
+          <w:instrText xml:space="preserve"> PAGEREF _Toc100567966 \h </w:instrText>
+        </w:r>
+        <w:r>
+          <w:rPr>
+            <w:noProof/>
+            <w:webHidden/>
+          </w:rPr>
+        </w:r>
+        <w:r>
+          <w:rPr>
+            <w:noProof/>
+            <w:webHidden/>
+          </w:rPr>
+          <w:fldChar w:fldCharType="separate"/>
+        </w:r>
+        <w:r>
+          <w:rPr>
+            <w:noProof/>
+            <w:webHidden/>
+          </w:rPr>
+          <w:t>7</w:t>
+        </w:r>
+        <w:r>
+          <w:rPr>
+            <w:noProof/>
+            <w:webHidden/>
+          </w:rPr>
+          <w:fldChar w:fldCharType="end"/>
+        </w:r>
+      </w:hyperlink>
+    </w:p>
+    <w:p>
+      <w:pPr>
         <w:jc w:val="left"/>
         <w:rPr>
           <w:lang w:val="es-ES"/>
@@ -1293,18 +1666,451 @@
     </w:p>
     <w:p>
       <w:pPr>
+        <w:pStyle w:val="Ttulo1"/>
+      </w:pPr>
+      <w:bookmarkStart w:id="1" w:name="_Toc100567960"/>
+      <w:r>
+        <w:lastRenderedPageBreak/>
+        <w:t>Introducción</w:t>
+      </w:r>
+      <w:bookmarkEnd w:id="1"/>
+    </w:p>
+    <w:p>
+      <w:pPr>
         <w:pStyle w:val="Sinespaciado"/>
         <w:rPr>
           <w:lang w:val="es-ES"/>
         </w:rPr>
       </w:pPr>
-      <w:r>
-        <w:rPr>
-          <w:lang w:val="es-ES"/>
-        </w:rPr>
+    </w:p>
+    <w:p>
+      <w:pPr>
+        <w:pStyle w:val="Sinespaciado"/>
+        <w:rPr>
+          <w:lang w:val="es-ES"/>
+        </w:rPr>
+      </w:pPr>
+      <w:r>
+        <w:rPr>
+          <w:lang w:val="es-ES"/>
+        </w:rPr>
+        <w:t xml:space="preserve">El SADI es el Sistema Argentino de Interconexión, técnicamente es la red que recolecta y distribuye toda la energía que se genera en el país. </w:t>
+      </w:r>
+    </w:p>
+    <w:p>
+      <w:pPr>
+        <w:pStyle w:val="Sinespaciado"/>
+        <w:rPr>
+          <w:lang w:val="es-ES"/>
+        </w:rPr>
+      </w:pPr>
+    </w:p>
+    <w:p>
+      <w:pPr>
+        <w:pStyle w:val="Sinespaciado"/>
+        <w:rPr>
+          <w:lang w:val="es-ES"/>
+        </w:rPr>
+      </w:pPr>
+      <w:r>
+        <w:rPr>
+          <w:lang w:val="es-ES"/>
+        </w:rPr>
+        <w:t>Su objetivo es que todo el país esté conectado por un sistema eléctrico común y único. Esto permite al estado tener un mayor control sobre el sistema eléctrico nacional, mejorar su funcionamiento y evitar fallas que se puedan producir como resultado de la conexión de sistemas eléctricos regionales sometidos a diferentes regulaciones, que, al ser conectados en un sistema común, puedan tener incompatibilidades que impidan su correcto funcionamiento.</w:t>
+      </w:r>
+    </w:p>
+    <w:p>
+      <w:pPr>
+        <w:pStyle w:val="Sinespaciado"/>
+        <w:rPr>
+          <w:lang w:val="es-ES"/>
+        </w:rPr>
+      </w:pPr>
+    </w:p>
+    <w:p>
+      <w:pPr>
+        <w:pStyle w:val="Sinespaciado"/>
+        <w:rPr>
+          <w:lang w:val="es-ES"/>
+        </w:rPr>
+      </w:pPr>
+      <w:r>
+        <w:rPr>
+          <w:lang w:val="es-ES"/>
+        </w:rPr>
+        <w:t>Este sistema se encuentra administrado y regulado por el Ente Nacional Regulador de la Electricidad (ENRE) y por la Compañía Administradora del Mercado Mayorista Eléctrico Sociedad Anónima (CAMMESA).</w:t>
+      </w:r>
+    </w:p>
+    <w:p>
+      <w:pPr>
+        <w:pStyle w:val="Sinespaciado"/>
+        <w:rPr>
+          <w:lang w:val="es-ES"/>
+        </w:rPr>
+      </w:pPr>
+    </w:p>
+    <w:p>
+      <w:pPr>
+        <w:pStyle w:val="Sinespaciado"/>
+        <w:rPr>
+          <w:lang w:val="es-ES"/>
+        </w:rPr>
+      </w:pPr>
+      <w:r>
+        <w:rPr>
+          <w:lang w:val="es-ES"/>
+        </w:rPr>
+        <w:t>El SADI está constituido por el Sistema de Transporte de</w:t>
+      </w:r>
+      <w:r>
+        <w:rPr>
+          <w:lang w:val="es-ES"/>
+        </w:rPr>
+        <w:t xml:space="preserve"> </w:t>
+      </w:r>
+      <w:r>
+        <w:rPr>
+          <w:lang w:val="es-ES"/>
+        </w:rPr>
+        <w:t>Energía Eléctrica en Alta Tensión y los Sistemas de Transporte por Distribución Troncal de las</w:t>
+      </w:r>
+      <w:r>
+        <w:rPr>
+          <w:lang w:val="es-ES"/>
+        </w:rPr>
+        <w:t xml:space="preserve"> </w:t>
+      </w:r>
+      <w:r>
+        <w:rPr>
+          <w:lang w:val="es-ES"/>
+        </w:rPr>
+        <w:t>diversas regiones, los cuales permiten la vinculación entre las Centrales Generadoras y las redes</w:t>
+      </w:r>
+      <w:r>
+        <w:rPr>
+          <w:lang w:val="es-ES"/>
+        </w:rPr>
+        <w:t xml:space="preserve"> </w:t>
+      </w:r>
+      <w:r>
+        <w:rPr>
+          <w:lang w:val="es-ES"/>
+        </w:rPr>
+        <w:t>de Distribución y los Grandes Usuarios.</w:t>
+      </w:r>
+      <w:r>
+        <w:rPr>
+          <w:lang w:val="es-ES"/>
+        </w:rPr>
+        <w:t xml:space="preserve"> </w:t>
+      </w:r>
+      <w:r>
+        <w:rPr>
+          <w:lang w:val="es-ES"/>
+        </w:rPr>
+        <w:t>Como todo Sistema Eléctrico de Potencia, el SADI tiene por objeto suministrar energía eléctrica</w:t>
+      </w:r>
+      <w:r>
+        <w:rPr>
+          <w:lang w:val="es-ES"/>
+        </w:rPr>
+        <w:t xml:space="preserve"> </w:t>
+      </w:r>
+      <w:r>
+        <w:rPr>
+          <w:lang w:val="es-ES"/>
+        </w:rPr>
+        <w:t>para satisfacer la demanda, en condiciones de Disponibilidad, Seguridad, Calidad y Economía:</w:t>
+      </w:r>
+    </w:p>
+    <w:p>
+      <w:pPr>
+        <w:pStyle w:val="Sinespaciado"/>
+        <w:rPr>
+          <w:lang w:val="es-ES"/>
+        </w:rPr>
+      </w:pPr>
+    </w:p>
+    <w:p>
+      <w:pPr>
+        <w:pStyle w:val="Sinespaciado"/>
+        <w:numPr>
+          <w:ilvl w:val="0"/>
+          <w:numId w:val="6"/>
+        </w:numPr>
+        <w:rPr>
+          <w:lang w:val="es-ES"/>
+        </w:rPr>
+      </w:pPr>
+      <w:r>
+        <w:rPr>
+          <w:lang w:val="es-ES"/>
+        </w:rPr>
+        <w:t>Disponibilidad: Adecuada oferta de potencia y de energía para abastecer la demanda actual y</w:t>
+      </w:r>
+      <w:r>
+        <w:rPr>
+          <w:lang w:val="es-ES"/>
+        </w:rPr>
+        <w:t xml:space="preserve"> </w:t>
+      </w:r>
+      <w:r>
+        <w:rPr>
+          <w:lang w:val="es-ES"/>
+        </w:rPr>
+        <w:t>futura, teniendo en cuenta la evolución de su crecimiento y de los recursos energéticos.</w:t>
+      </w:r>
+    </w:p>
+    <w:p>
+      <w:pPr>
+        <w:pStyle w:val="Sinespaciado"/>
+        <w:rPr>
+          <w:lang w:val="es-ES"/>
+        </w:rPr>
+      </w:pPr>
+    </w:p>
+    <w:p>
+      <w:pPr>
+        <w:pStyle w:val="Sinespaciado"/>
+        <w:numPr>
+          <w:ilvl w:val="0"/>
+          <w:numId w:val="6"/>
+        </w:numPr>
+        <w:rPr>
+          <w:lang w:val="es-ES"/>
+        </w:rPr>
+      </w:pPr>
+      <w:r>
+        <w:rPr>
+          <w:lang w:val="es-ES"/>
+        </w:rPr>
+        <w:t>Seguridad: Prestación del servicio en todo momento, sin interrupciones que impliquen el</w:t>
+      </w:r>
+      <w:r>
+        <w:rPr>
+          <w:lang w:val="es-ES"/>
+        </w:rPr>
+        <w:t xml:space="preserve"> </w:t>
+      </w:r>
+      <w:r>
+        <w:rPr>
+          <w:lang w:val="es-ES"/>
+        </w:rPr>
+        <w:t>colapso del Sistema y minimizando la duración de los cortes del suministro ante fallas de sus</w:t>
+      </w:r>
+    </w:p>
+    <w:p>
+      <w:pPr>
+        <w:pStyle w:val="Sinespaciado"/>
+        <w:numPr>
+          <w:ilvl w:val="0"/>
+          <w:numId w:val="6"/>
+        </w:numPr>
+        <w:rPr>
+          <w:lang w:val="es-ES"/>
+        </w:rPr>
+      </w:pPr>
+      <w:r>
+        <w:rPr>
+          <w:lang w:val="es-ES"/>
+        </w:rPr>
+        <w:t>elementos que originen perturbaciones.</w:t>
+      </w:r>
+    </w:p>
+    <w:p>
+      <w:pPr>
+        <w:pStyle w:val="Sinespaciado"/>
+        <w:rPr>
+          <w:lang w:val="es-ES"/>
+        </w:rPr>
+      </w:pPr>
+    </w:p>
+    <w:p>
+      <w:pPr>
+        <w:pStyle w:val="Sinespaciado"/>
+        <w:numPr>
+          <w:ilvl w:val="0"/>
+          <w:numId w:val="6"/>
+        </w:numPr>
+        <w:rPr>
+          <w:lang w:val="es-ES"/>
+        </w:rPr>
+      </w:pPr>
+      <w:r>
+        <w:rPr>
+          <w:lang w:val="es-ES"/>
+        </w:rPr>
+        <w:t>Calidad: Funcionamiento del Sistema con frecuencia constante y tensiones dentro de límites</w:t>
+      </w:r>
+      <w:r>
+        <w:rPr>
+          <w:lang w:val="es-ES"/>
+        </w:rPr>
+        <w:t xml:space="preserve"> </w:t>
+      </w:r>
+      <w:r>
+        <w:rPr>
+          <w:lang w:val="es-ES"/>
+        </w:rPr>
+        <w:t>admisibles.</w:t>
+      </w:r>
+    </w:p>
+    <w:p>
+      <w:pPr>
+        <w:pStyle w:val="Sinespaciado"/>
+        <w:rPr>
+          <w:lang w:val="es-ES"/>
+        </w:rPr>
+      </w:pPr>
+    </w:p>
+    <w:p>
+      <w:pPr>
+        <w:pStyle w:val="Sinespaciado"/>
+        <w:numPr>
+          <w:ilvl w:val="0"/>
+          <w:numId w:val="6"/>
+        </w:numPr>
+        <w:rPr>
+          <w:lang w:val="es-ES"/>
+        </w:rPr>
+      </w:pPr>
+      <w:r>
+        <w:rPr>
+          <w:lang w:val="es-ES"/>
+        </w:rPr>
+        <w:t>Economía: Operación al mínimo costo total, incluyendo los costos de producción de la energía,</w:t>
+      </w:r>
+      <w:r>
+        <w:rPr>
+          <w:lang w:val="es-ES"/>
+        </w:rPr>
+        <w:t xml:space="preserve"> </w:t>
+      </w:r>
+      <w:r>
+        <w:rPr>
+          <w:lang w:val="es-ES"/>
+        </w:rPr>
+        <w:t>las pérdidas de transmisión y el costo de la energía no suministrada probable ante fallas.</w:t>
+      </w:r>
+    </w:p>
+    <w:p>
+      <w:pPr>
+        <w:pStyle w:val="Sinespaciado"/>
+        <w:rPr>
+          <w:lang w:val="es-ES"/>
+        </w:rPr>
+      </w:pPr>
+    </w:p>
+    <w:p>
+      <w:pPr>
+        <w:pStyle w:val="Sinespaciado"/>
+        <w:rPr>
+          <w:lang w:val="es-ES"/>
+        </w:rPr>
+      </w:pPr>
+      <w:r>
+        <w:rPr>
+          <w:lang w:val="es-ES"/>
+        </w:rPr>
+        <w:t>En el SADI existen instalaciones de generación nuclear, térmica e hidroeléctrica de distintos tipos;</w:t>
+      </w:r>
+      <w:r>
+        <w:rPr>
+          <w:lang w:val="es-ES"/>
+        </w:rPr>
+        <w:t xml:space="preserve"> </w:t>
+      </w:r>
+      <w:r>
+        <w:rPr>
+          <w:lang w:val="es-ES"/>
+        </w:rPr>
+        <w:t>instalaciones de transmisión en diversos niveles de tensión; instalaciones de maniobra; estaciones</w:t>
+      </w:r>
+      <w:r>
+        <w:rPr>
+          <w:lang w:val="es-ES"/>
+        </w:rPr>
+        <w:t xml:space="preserve"> </w:t>
+      </w:r>
+      <w:r>
+        <w:rPr>
+          <w:lang w:val="es-ES"/>
+        </w:rPr>
+        <w:t>de compensación, transformación, interconexiones y redes e instalaciones de distribución de</w:t>
+      </w:r>
+      <w:r>
+        <w:rPr>
+          <w:lang w:val="es-ES"/>
+        </w:rPr>
+        <w:t xml:space="preserve"> </w:t>
+      </w:r>
+      <w:r>
+        <w:rPr>
+          <w:lang w:val="es-ES"/>
+        </w:rPr>
+        <w:t>energía eléctrica, con sus diversos usuarios residenciales, industriales y comerciales. Tales</w:t>
+      </w:r>
+      <w:r>
+        <w:rPr>
+          <w:lang w:val="es-ES"/>
+        </w:rPr>
+        <w:t xml:space="preserve"> </w:t>
+      </w:r>
+      <w:r>
+        <w:rPr>
+          <w:lang w:val="es-ES"/>
+        </w:rPr>
+        <w:t>instalaciones pertenecen a diferentes empresas en su mayoría privadas, e incluyen también los</w:t>
+      </w:r>
+      <w:r>
+        <w:rPr>
+          <w:lang w:val="es-ES"/>
+        </w:rPr>
+        <w:t xml:space="preserve"> </w:t>
+      </w:r>
+      <w:r>
+        <w:rPr>
+          <w:lang w:val="es-ES"/>
+        </w:rPr>
+        <w:t>sistemas asociados de protecciones, control y comunicaciones. El Sistema de la región</w:t>
+      </w:r>
+      <w:r>
+        <w:rPr>
+          <w:lang w:val="es-ES"/>
+        </w:rPr>
+        <w:t xml:space="preserve"> </w:t>
+      </w:r>
+      <w:r>
+        <w:rPr>
+          <w:lang w:val="es-ES"/>
+        </w:rPr>
+        <w:t>Patagónica funciona aislado del resto del SADI.</w:t>
+      </w:r>
+    </w:p>
+    <w:p>
+      <w:pPr>
+        <w:jc w:val="left"/>
+        <w:rPr>
+          <w:lang w:val="es-ES"/>
+        </w:rPr>
+      </w:pPr>
+      <w:r>
+        <w:rPr>
+          <w:lang w:val="es-ES"/>
+        </w:rPr>
+        <w:br w:type="page"/>
+      </w:r>
+    </w:p>
+    <w:p>
+      <w:pPr>
+        <w:pStyle w:val="Ttulo1"/>
+      </w:pPr>
+      <w:bookmarkStart w:id="2" w:name="_Toc100567961"/>
+      <w:r>
         <w:lastRenderedPageBreak/>
-        <w:t>Hola este será el formato del archivo</w:t>
-      </w:r>
+        <w:t>Marco Teórico</w:t>
+      </w:r>
+      <w:bookmarkEnd w:id="2"/>
     </w:p>
     <w:p>
       <w:pPr>
@@ -1313,12 +2119,6 @@
           <w:lang w:val="es-ES"/>
         </w:rPr>
       </w:pPr>
-      <w:r>
-        <w:rPr>
-          <w:lang w:val="es-ES"/>
-        </w:rPr>
-        <w:t>Y este es el segundo renglón</w:t>
-      </w:r>
     </w:p>
     <w:p>
       <w:pPr>
@@ -1327,26 +2127,1135 @@
           <w:lang w:val="es-ES"/>
         </w:rPr>
       </w:pPr>
+      <w:r>
+        <w:rPr>
+          <w:lang w:val="es-ES"/>
+        </w:rPr>
+        <w:t>El SADI involucra todas las etapas de generación y distribución energética.</w:t>
+      </w:r>
+    </w:p>
+    <w:p>
+      <w:pPr>
+        <w:pStyle w:val="Sinespaciado"/>
+        <w:rPr>
+          <w:lang w:val="es-ES"/>
+        </w:rPr>
+      </w:pPr>
+      <w:r>
+        <w:rPr>
+          <w:lang w:val="es-ES"/>
+        </w:rPr>
+        <w:t>La primera etapa, es la encargada de la generación de la energía eléctrica a partir de cualquier tipo de fuente, ya sea renovable o no renovable.</w:t>
+      </w:r>
+    </w:p>
+    <w:p>
+      <w:pPr>
+        <w:pStyle w:val="Sinespaciado"/>
+        <w:rPr>
+          <w:lang w:val="es-ES"/>
+        </w:rPr>
+      </w:pPr>
+      <w:r>
+        <w:rPr>
+          <w:lang w:val="es-ES"/>
+        </w:rPr>
+        <w:t xml:space="preserve">La segunda etapa, es aquella que se encarga del transporte de alta tensión de la energía desde las plantas generadoras hasta las subestaciones de distribución. El transporte se lleva a cabo mediante cableados metálicos de aluminio o cobre, a alta tensión. </w:t>
+      </w:r>
+    </w:p>
+    <w:p>
+      <w:pPr>
+        <w:pStyle w:val="Sinespaciado"/>
+        <w:rPr>
+          <w:lang w:val="es-ES"/>
+        </w:rPr>
+      </w:pPr>
+    </w:p>
+    <w:p>
+      <w:pPr>
+        <w:pStyle w:val="Sinespaciado"/>
+        <w:rPr>
+          <w:lang w:val="es-ES"/>
+        </w:rPr>
+      </w:pPr>
+      <w:r>
+        <w:rPr>
+          <w:lang w:val="es-ES"/>
+        </w:rPr>
+        <w:t>En esta etapa es donde se implementará nuestro proyecto de automatización</w:t>
+      </w:r>
+      <w:r>
+        <w:rPr>
+          <w:lang w:val="es-ES"/>
+        </w:rPr>
+        <w:t>, específicamente en la Subestación Transformadora de Colonia Elia</w:t>
+      </w:r>
+      <w:r>
+        <w:rPr>
+          <w:lang w:val="es-ES"/>
+        </w:rPr>
+        <w:t xml:space="preserve"> (SECE)</w:t>
+      </w:r>
+      <w:r>
+        <w:rPr>
+          <w:lang w:val="es-ES"/>
+        </w:rPr>
+        <w:t>.</w:t>
+      </w:r>
+      <w:r>
+        <w:rPr>
+          <w:lang w:val="es-ES"/>
+        </w:rPr>
+        <w:t xml:space="preserve"> La Comisión Técnica Mixta de Salto Grande está compuesta por la Central Generadora y cuatro Subestaciones que son de su propiedad. Una de ellas es la SECE, que es una SE tanto de maniobra como de transformación.</w:t>
+      </w:r>
+    </w:p>
+    <w:p>
+      <w:pPr>
+        <w:pStyle w:val="Sinespaciado"/>
+        <w:rPr>
+          <w:lang w:val="es-ES"/>
+        </w:rPr>
+      </w:pPr>
+    </w:p>
+    <w:p>
+      <w:pPr>
+        <w:pStyle w:val="Sinespaciado"/>
+        <w:keepNext/>
+      </w:pPr>
+      <w:r>
+        <w:rPr>
+          <w:noProof/>
+        </w:rPr>
+        <w:drawing>
+          <wp:inline distT="0" distB="0" distL="0" distR="0" wp14:anchorId="4DA74781" wp14:editId="6AE4894F">
+            <wp:extent cx="5343525" cy="3643967"/>
+            <wp:effectExtent l="0" t="0" r="0" b="0"/>
+            <wp:docPr id="1" name="Imagen 1"/>
+            <wp:cNvGraphicFramePr>
+              <a:graphicFrameLocks xmlns:a="http://schemas.openxmlformats.org/drawingml/2006/main" noChangeAspect="1"/>
+            </wp:cNvGraphicFramePr>
+            <a:graphic xmlns:a="http://schemas.openxmlformats.org/drawingml/2006/main">
+              <a:graphicData uri="http://schemas.openxmlformats.org/drawingml/2006/picture">
+                <pic:pic xmlns:pic="http://schemas.openxmlformats.org/drawingml/2006/picture">
+                  <pic:nvPicPr>
+                    <pic:cNvPr id="1" name=""/>
+                    <pic:cNvPicPr/>
+                  </pic:nvPicPr>
+                  <pic:blipFill rotWithShape="1">
+                    <a:blip r:embed="rId13"/>
+                    <a:srcRect l="19050" t="8466" r="15510" b="12207"/>
+                    <a:stretch/>
+                  </pic:blipFill>
+                  <pic:spPr bwMode="auto">
+                    <a:xfrm>
+                      <a:off x="0" y="0"/>
+                      <a:ext cx="5360749" cy="3655713"/>
+                    </a:xfrm>
+                    <a:prstGeom prst="rect">
+                      <a:avLst/>
+                    </a:prstGeom>
+                    <a:ln>
+                      <a:noFill/>
+                    </a:ln>
+                    <a:extLst>
+                      <a:ext uri="{53640926-AAD7-44D8-BBD7-CCE9431645EC}">
+                        <a14:shadowObscured xmlns:a14="http://schemas.microsoft.com/office/drawing/2010/main"/>
+                      </a:ext>
+                    </a:extLst>
+                  </pic:spPr>
+                </pic:pic>
+              </a:graphicData>
+            </a:graphic>
+          </wp:inline>
+        </w:drawing>
+      </w:r>
+    </w:p>
+    <w:p>
+      <w:pPr>
+        <w:pStyle w:val="Descripcin"/>
+        <w:rPr>
+          <w:lang w:val="es-ES"/>
+        </w:rPr>
+      </w:pPr>
+      <w:r>
+        <w:t xml:space="preserve">Ilustración </w:t>
+      </w:r>
+      <w:fldSimple w:instr=" SEQ Ilustración \* ARABIC ">
+        <w:r>
+          <w:rPr>
+            <w:noProof/>
+          </w:rPr>
+          <w:t>1</w:t>
+        </w:r>
+      </w:fldSimple>
+      <w:r>
+        <w:t xml:space="preserve"> Esquema Unifilar SECE</w:t>
+      </w:r>
+    </w:p>
+    <w:p>
+      <w:pPr>
+        <w:pStyle w:val="Ttulo2"/>
+      </w:pPr>
+      <w:bookmarkStart w:id="3" w:name="_Toc100567962"/>
+      <w:r>
+        <w:t>Interruptores</w:t>
+      </w:r>
+      <w:bookmarkEnd w:id="3"/>
+    </w:p>
+    <w:p>
+      <w:pPr>
+        <w:pStyle w:val="Sinespaciado"/>
+        <w:rPr>
+          <w:lang w:val="es-ES"/>
+        </w:rPr>
+      </w:pPr>
+    </w:p>
+    <w:p>
+      <w:pPr>
+        <w:pStyle w:val="Sinespaciado"/>
+        <w:rPr>
+          <w:lang w:val="es-ES"/>
+        </w:rPr>
+      </w:pPr>
+      <w:r>
+        <w:rPr>
+          <w:lang w:val="es-ES"/>
+        </w:rPr>
+        <w:t xml:space="preserve">Los interruptores de potencia son el elemento central de las estaciones transformadoras. Estos equipos de maniobra son los encargados de interrumpir y cerrar los circuitos eléctricos de </w:t>
+      </w:r>
+      <w:r>
+        <w:rPr>
+          <w:lang w:val="es-ES"/>
+        </w:rPr>
+        <w:t>extra alta tensión (</w:t>
+      </w:r>
+      <w:r>
+        <w:rPr>
+          <w:lang w:val="es-ES"/>
+        </w:rPr>
+        <w:t>EAT</w:t>
+      </w:r>
+      <w:r>
+        <w:rPr>
+          <w:lang w:val="es-ES"/>
+        </w:rPr>
+        <w:t>)</w:t>
+      </w:r>
+      <w:r>
+        <w:rPr>
+          <w:lang w:val="es-ES"/>
+        </w:rPr>
+        <w:t xml:space="preserve"> en condiciones normales, sea por mantenimiento del equipo o de los equipos asociados, o por condiciones de</w:t>
+      </w:r>
+      <w:r>
+        <w:rPr>
+          <w:lang w:val="es-ES"/>
+        </w:rPr>
+        <w:t xml:space="preserve"> </w:t>
+      </w:r>
+      <w:r>
+        <w:rPr>
+          <w:lang w:val="es-ES"/>
+        </w:rPr>
+        <w:t>máxima exigencia (cortocircuitos).</w:t>
+      </w:r>
+    </w:p>
+    <w:p>
+      <w:pPr>
+        <w:pStyle w:val="Sinespaciado"/>
+        <w:rPr>
+          <w:lang w:val="es-ES"/>
+        </w:rPr>
+      </w:pPr>
+    </w:p>
+    <w:p>
+      <w:pPr>
+        <w:pStyle w:val="Sinespaciado"/>
+        <w:rPr>
+          <w:lang w:val="es-ES"/>
+        </w:rPr>
+      </w:pPr>
+      <w:r>
+        <w:rPr>
+          <w:lang w:val="es-ES"/>
+        </w:rPr>
+        <w:t>De acuerdo al medio de extinción del arco eléctrico, se los clasifica en diferentes tipos. Dentro de las estaciones transformadoras que componen el cuadrilátero de Salto Grande, podemos encontrar interruptores de aire comprimido e interruptores de</w:t>
+      </w:r>
+      <w:r>
+        <w:rPr>
+          <w:lang w:val="es-ES"/>
+        </w:rPr>
+        <w:t xml:space="preserve"> </w:t>
+      </w:r>
+      <w:r>
+        <w:rPr>
+          <w:lang w:val="es-ES"/>
+        </w:rPr>
+        <w:t>hexafluoruro de azufre</w:t>
+      </w:r>
+      <w:r>
+        <w:rPr>
+          <w:lang w:val="es-ES"/>
+        </w:rPr>
+        <w:t xml:space="preserve"> </w:t>
+      </w:r>
+      <w:r>
+        <w:rPr>
+          <w:lang w:val="es-ES"/>
+        </w:rPr>
+        <w:t>(</w:t>
+      </w:r>
+      <w:r>
+        <w:rPr>
+          <w:lang w:val="es-ES"/>
+        </w:rPr>
+        <w:t>SF6</w:t>
+      </w:r>
+      <w:r>
+        <w:rPr>
+          <w:lang w:val="es-ES"/>
+        </w:rPr>
+        <w:t>)</w:t>
+      </w:r>
+      <w:r>
+        <w:rPr>
+          <w:lang w:val="es-ES"/>
+        </w:rPr>
+        <w:t>.</w:t>
+      </w:r>
+    </w:p>
+    <w:p>
+      <w:pPr>
+        <w:pStyle w:val="Sinespaciado"/>
+        <w:keepNext/>
+      </w:pPr>
+      <w:r>
+        <w:rPr>
+          <w:noProof/>
+        </w:rPr>
+        <w:lastRenderedPageBreak/>
+        <w:drawing>
+          <wp:inline distT="0" distB="0" distL="0" distR="0" wp14:anchorId="2352A1E3" wp14:editId="43EAF6D2">
+            <wp:extent cx="5400040" cy="2919095"/>
+            <wp:effectExtent l="0" t="0" r="0" b="0"/>
+            <wp:docPr id="9" name="Imagen 9"/>
+            <wp:cNvGraphicFramePr>
+              <a:graphicFrameLocks xmlns:a="http://schemas.openxmlformats.org/drawingml/2006/main" noChangeAspect="1"/>
+            </wp:cNvGraphicFramePr>
+            <a:graphic xmlns:a="http://schemas.openxmlformats.org/drawingml/2006/main">
+              <a:graphicData uri="http://schemas.openxmlformats.org/drawingml/2006/picture">
+                <pic:pic xmlns:pic="http://schemas.openxmlformats.org/drawingml/2006/picture">
+                  <pic:nvPicPr>
+                    <pic:cNvPr id="1" name=""/>
+                    <pic:cNvPicPr/>
+                  </pic:nvPicPr>
+                  <pic:blipFill>
+                    <a:blip r:embed="rId14"/>
+                    <a:stretch>
+                      <a:fillRect/>
+                    </a:stretch>
+                  </pic:blipFill>
+                  <pic:spPr>
+                    <a:xfrm>
+                      <a:off x="0" y="0"/>
+                      <a:ext cx="5400040" cy="2919095"/>
+                    </a:xfrm>
+                    <a:prstGeom prst="rect">
+                      <a:avLst/>
+                    </a:prstGeom>
+                  </pic:spPr>
+                </pic:pic>
+              </a:graphicData>
+            </a:graphic>
+          </wp:inline>
+        </w:drawing>
+      </w:r>
+    </w:p>
+    <w:p>
+      <w:pPr>
+        <w:pStyle w:val="Descripcin"/>
+        <w:rPr>
+          <w:lang w:val="es-ES"/>
+        </w:rPr>
+      </w:pPr>
+      <w:r>
+        <w:t xml:space="preserve">Ilustración </w:t>
+      </w:r>
+      <w:fldSimple w:instr=" SEQ Ilustración \* ARABIC ">
+        <w:r>
+          <w:rPr>
+            <w:noProof/>
+          </w:rPr>
+          <w:t>2</w:t>
+        </w:r>
+      </w:fldSimple>
+      <w:r>
+        <w:t xml:space="preserve"> </w:t>
+      </w:r>
+      <w:r>
+        <w:t>Elementos de interruptores de aire comprimido Alsthom modelo PK6D</w:t>
+      </w:r>
+    </w:p>
+    <w:p>
+      <w:pPr>
+        <w:pStyle w:val="Sinespaciado"/>
+        <w:rPr>
+          <w:lang w:val="es-ES"/>
+        </w:rPr>
+      </w:pPr>
+      <w:r>
+        <w:rPr>
+          <w:lang w:val="es-ES"/>
+        </w:rPr>
+        <w:t>1. Cabeza de corte</w:t>
+      </w:r>
+    </w:p>
+    <w:p>
+      <w:pPr>
+        <w:pStyle w:val="Sinespaciado"/>
+        <w:rPr>
+          <w:lang w:val="es-ES"/>
+        </w:rPr>
+      </w:pPr>
+      <w:r>
+        <w:rPr>
+          <w:lang w:val="es-ES"/>
+        </w:rPr>
+        <w:t xml:space="preserve">2. </w:t>
+      </w:r>
+      <w:r>
+        <w:rPr>
+          <w:lang w:val="es-ES"/>
+        </w:rPr>
+        <w:t>Cámaras</w:t>
+      </w:r>
+      <w:r>
+        <w:rPr>
+          <w:lang w:val="es-ES"/>
+        </w:rPr>
+        <w:t xml:space="preserve"> principales de corte</w:t>
+      </w:r>
+    </w:p>
+    <w:p>
+      <w:pPr>
+        <w:pStyle w:val="Sinespaciado"/>
+        <w:rPr>
+          <w:lang w:val="es-ES"/>
+        </w:rPr>
+      </w:pPr>
+      <w:r>
+        <w:rPr>
+          <w:lang w:val="es-ES"/>
+        </w:rPr>
+        <w:t>3. Capacitores</w:t>
+      </w:r>
+    </w:p>
+    <w:p>
+      <w:pPr>
+        <w:pStyle w:val="Sinespaciado"/>
+        <w:rPr>
+          <w:lang w:val="es-ES"/>
+        </w:rPr>
+      </w:pPr>
+      <w:r>
+        <w:rPr>
+          <w:lang w:val="es-ES"/>
+        </w:rPr>
+        <w:t xml:space="preserve">4. </w:t>
+      </w:r>
+      <w:r>
+        <w:rPr>
+          <w:lang w:val="es-ES"/>
+        </w:rPr>
+        <w:t>Cámaras</w:t>
+      </w:r>
+      <w:r>
+        <w:rPr>
+          <w:lang w:val="es-ES"/>
+        </w:rPr>
+        <w:t xml:space="preserve"> auxiliares de apertura y cierre</w:t>
+      </w:r>
+    </w:p>
+    <w:p>
+      <w:pPr>
+        <w:pStyle w:val="Sinespaciado"/>
+        <w:rPr>
+          <w:lang w:val="es-ES"/>
+        </w:rPr>
+      </w:pPr>
+      <w:r>
+        <w:rPr>
+          <w:lang w:val="es-ES"/>
+        </w:rPr>
+        <w:t>5. Columna soporte aislante hueca</w:t>
+      </w:r>
+    </w:p>
+    <w:p>
+      <w:pPr>
+        <w:pStyle w:val="Sinespaciado"/>
+        <w:rPr>
+          <w:lang w:val="es-ES"/>
+        </w:rPr>
+      </w:pPr>
+      <w:r>
+        <w:rPr>
+          <w:lang w:val="es-ES"/>
+        </w:rPr>
+        <w:t>6. Homogeneizadores de campo o para efluvios</w:t>
+      </w:r>
+    </w:p>
+    <w:p>
+      <w:pPr>
+        <w:pStyle w:val="Sinespaciado"/>
+        <w:rPr>
+          <w:lang w:val="es-ES"/>
+        </w:rPr>
+      </w:pPr>
+      <w:r>
+        <w:rPr>
+          <w:lang w:val="es-ES"/>
+        </w:rPr>
+        <w:t>7. Cabina de mando unipolar</w:t>
+      </w:r>
+    </w:p>
+    <w:p>
+      <w:pPr>
+        <w:pStyle w:val="Sinespaciado"/>
+        <w:rPr>
+          <w:lang w:val="es-ES"/>
+        </w:rPr>
+      </w:pPr>
+      <w:r>
+        <w:rPr>
+          <w:lang w:val="es-ES"/>
+        </w:rPr>
+        <w:t>8. Tanque bastidor</w:t>
+      </w:r>
+      <w:r>
+        <w:rPr>
+          <w:lang w:val="es-ES"/>
+        </w:rPr>
+        <w:t xml:space="preserve"> </w:t>
+      </w:r>
+    </w:p>
+    <w:p>
+      <w:pPr>
+        <w:pStyle w:val="Sinespaciado"/>
+        <w:rPr>
+          <w:lang w:val="es-ES"/>
+        </w:rPr>
+      </w:pPr>
+    </w:p>
+    <w:p>
+      <w:pPr>
+        <w:pStyle w:val="Ttulo2"/>
+      </w:pPr>
+      <w:bookmarkStart w:id="4" w:name="_Toc100567963"/>
+      <w:r>
+        <w:t>Compresores</w:t>
+      </w:r>
+      <w:bookmarkEnd w:id="4"/>
+    </w:p>
+    <w:p>
+      <w:pPr>
+        <w:pStyle w:val="Sinespaciado"/>
+        <w:rPr>
+          <w:lang w:val="es-ES"/>
+        </w:rPr>
+      </w:pPr>
+    </w:p>
+    <w:p>
+      <w:pPr>
+        <w:pStyle w:val="Sinespaciado"/>
+        <w:rPr>
+          <w:lang w:val="es-ES"/>
+        </w:rPr>
+      </w:pPr>
+      <w:r>
+        <w:rPr>
+          <w:lang w:val="es-ES"/>
+        </w:rPr>
+        <w:t xml:space="preserve">Los compresores tienen la finalidad de mantener el sistema de aire comprimido de los interruptores en niveles los cuales nos permiten poder realizar maniobras de cierre y apertura del mismo. Los compresores utilizados son de marca J.A. Becker y </w:t>
+      </w:r>
+      <w:proofErr w:type="spellStart"/>
+      <w:r>
+        <w:rPr>
+          <w:lang w:val="es-ES"/>
+        </w:rPr>
+        <w:t>Sohne</w:t>
+      </w:r>
+      <w:proofErr w:type="spellEnd"/>
+      <w:r>
+        <w:rPr>
+          <w:lang w:val="es-ES"/>
+        </w:rPr>
+        <w:t>, tipo SV300/250.</w:t>
+      </w:r>
+    </w:p>
+    <w:p>
+      <w:pPr>
+        <w:pStyle w:val="Sinespaciado"/>
+        <w:rPr>
+          <w:lang w:val="es-ES"/>
+        </w:rPr>
+      </w:pPr>
+      <w:r>
+        <w:rPr>
+          <w:lang w:val="es-ES"/>
+        </w:rPr>
+        <w:t xml:space="preserve">El movimiento de los cilindros del compresor se obtiene a través de un motor eléctrico. El compresor posee 4 cilindros de efecto simple refrigerados por aire con 4 escalones de presión. La rueda del ventilador, los cilindros con aletas y los tubos de refrigeración de cobre forman un sistema eficaz, de forma que la temperatura del aire comprimido a la salida del compresor se encuentre como máximo a 10ºC sobre la temperatura de aspiración y de ambiente respectivamente. </w:t>
+      </w:r>
+    </w:p>
+    <w:p>
+      <w:pPr>
+        <w:pStyle w:val="Sinespaciado"/>
+        <w:rPr>
+          <w:lang w:val="es-ES"/>
+        </w:rPr>
+      </w:pPr>
+    </w:p>
+    <w:p>
+      <w:pPr>
+        <w:pStyle w:val="Sinespaciado"/>
+        <w:rPr>
+          <w:lang w:val="es-ES"/>
+        </w:rPr>
+      </w:pPr>
+      <w:r>
+        <w:rPr>
+          <w:lang w:val="es-ES"/>
+        </w:rPr>
+        <w:t>Un bloque de separadores de agua y de aceite para el 2do y 4to escalón de presión elimina ampliamente el condensado libre del aire comprimido.</w:t>
+      </w:r>
+    </w:p>
+    <w:p>
+      <w:pPr>
+        <w:pStyle w:val="Sinespaciado"/>
+        <w:rPr>
+          <w:lang w:val="es-ES"/>
+        </w:rPr>
+      </w:pPr>
+      <w:r>
+        <w:rPr>
+          <w:lang w:val="es-ES"/>
+        </w:rPr>
+        <w:t xml:space="preserve">Tiene un control simple del nivel de aceite a través de una mirilla. El acoplamiento elástico (manchón) para la transmisión directa de la fuerza garantiza un arranque suave y sin tirones para el compresor. El compresor y el motor de accionamiento están unidos rígidamente entre </w:t>
+      </w:r>
+      <w:r>
+        <w:rPr>
+          <w:lang w:val="es-ES"/>
+        </w:rPr>
+        <w:t>sí</w:t>
+      </w:r>
+      <w:r>
+        <w:rPr>
+          <w:lang w:val="es-ES"/>
+        </w:rPr>
+        <w:t>.</w:t>
+      </w:r>
+    </w:p>
+    <w:p>
+      <w:pPr>
+        <w:pStyle w:val="Sinespaciado"/>
+        <w:keepNext/>
+      </w:pPr>
+      <w:r>
+        <w:rPr>
+          <w:noProof/>
+        </w:rPr>
+        <w:lastRenderedPageBreak/>
+        <w:drawing>
+          <wp:inline distT="0" distB="0" distL="0" distR="0" wp14:anchorId="5BF680F3" wp14:editId="1ABDE024">
+            <wp:extent cx="5400040" cy="2518410"/>
+            <wp:effectExtent l="0" t="0" r="0" b="0"/>
+            <wp:docPr id="14" name="Imagen 14"/>
+            <wp:cNvGraphicFramePr>
+              <a:graphicFrameLocks xmlns:a="http://schemas.openxmlformats.org/drawingml/2006/main" noChangeAspect="1"/>
+            </wp:cNvGraphicFramePr>
+            <a:graphic xmlns:a="http://schemas.openxmlformats.org/drawingml/2006/main">
+              <a:graphicData uri="http://schemas.openxmlformats.org/drawingml/2006/picture">
+                <pic:pic xmlns:pic="http://schemas.openxmlformats.org/drawingml/2006/picture">
+                  <pic:nvPicPr>
+                    <pic:cNvPr id="1" name=""/>
+                    <pic:cNvPicPr/>
+                  </pic:nvPicPr>
+                  <pic:blipFill>
+                    <a:blip r:embed="rId15"/>
+                    <a:stretch>
+                      <a:fillRect/>
+                    </a:stretch>
+                  </pic:blipFill>
+                  <pic:spPr>
+                    <a:xfrm>
+                      <a:off x="0" y="0"/>
+                      <a:ext cx="5400040" cy="2518410"/>
+                    </a:xfrm>
+                    <a:prstGeom prst="rect">
+                      <a:avLst/>
+                    </a:prstGeom>
+                  </pic:spPr>
+                </pic:pic>
+              </a:graphicData>
+            </a:graphic>
+          </wp:inline>
+        </w:drawing>
+      </w:r>
+    </w:p>
+    <w:p>
+      <w:pPr>
+        <w:pStyle w:val="Descripcin"/>
+      </w:pPr>
+      <w:r>
+        <w:t xml:space="preserve">Ilustración </w:t>
+      </w:r>
+      <w:fldSimple w:instr=" SEQ Ilustración \* ARABIC ">
+        <w:r>
+          <w:rPr>
+            <w:noProof/>
+          </w:rPr>
+          <w:t>3</w:t>
+        </w:r>
+      </w:fldSimple>
+      <w:r>
+        <w:t xml:space="preserve"> Vista lateral derecha del compresor</w:t>
+      </w:r>
+    </w:p>
+    <w:p>
+      <w:pPr>
+        <w:pStyle w:val="Sinespaciado"/>
+        <w:rPr>
+          <w:lang w:val="es-ES"/>
+        </w:rPr>
+      </w:pPr>
+      <w:r>
+        <w:rPr>
+          <w:lang w:val="es-ES"/>
+        </w:rPr>
+        <w:t>El aire comprimido producido por el compresor es depositado en una bocha a la presión de 250 bar y de este se comunica mediante un caño rígido de aluminio al tablero neumático del interruptor.</w:t>
+      </w:r>
+    </w:p>
+    <w:p>
+      <w:pPr>
+        <w:pStyle w:val="Sinespaciado"/>
+        <w:rPr>
+          <w:lang w:val="es-ES"/>
+        </w:rPr>
+      </w:pPr>
+    </w:p>
+    <w:p>
+      <w:pPr>
+        <w:pStyle w:val="Sinespaciado"/>
+        <w:rPr>
+          <w:lang w:val="es-ES"/>
+        </w:rPr>
+      </w:pPr>
+      <w:r>
+        <w:rPr>
+          <w:lang w:val="es-ES"/>
+        </w:rPr>
+        <w:t xml:space="preserve">Para eliminar la humedad que se condensa en el </w:t>
+      </w:r>
+      <w:r>
+        <w:rPr>
+          <w:lang w:val="es-ES"/>
+        </w:rPr>
+        <w:t>depósito</w:t>
+      </w:r>
+      <w:r>
+        <w:rPr>
+          <w:lang w:val="es-ES"/>
+        </w:rPr>
+        <w:t xml:space="preserve"> de alta presión, se dispone de un sistema de purga.</w:t>
+      </w:r>
+    </w:p>
+    <w:p>
+      <w:pPr>
+        <w:pStyle w:val="Sinespaciado"/>
+        <w:rPr>
+          <w:lang w:val="es-ES"/>
+        </w:rPr>
+      </w:pPr>
+    </w:p>
+    <w:p>
+      <w:pPr>
+        <w:pStyle w:val="Sinespaciado"/>
+        <w:rPr>
+          <w:lang w:val="es-ES"/>
+        </w:rPr>
+      </w:pPr>
+      <w:r>
+        <w:rPr>
+          <w:lang w:val="es-ES"/>
+        </w:rPr>
+        <w:t>Por su parte el compresor cuenta con un sistema de purgas automáticas que funcionan 1 minuto cada 1 hora de marcha.</w:t>
+      </w:r>
+      <w:r>
+        <w:rPr>
+          <w:lang w:val="es-ES"/>
+        </w:rPr>
+        <w:t xml:space="preserve"> </w:t>
+      </w:r>
+    </w:p>
+    <w:p>
+      <w:pPr>
+        <w:pStyle w:val="Sinespaciado"/>
+        <w:rPr>
+          <w:lang w:val="es-ES"/>
+        </w:rPr>
+      </w:pPr>
+    </w:p>
+    <w:p>
+      <w:pPr>
+        <w:pStyle w:val="Sinespaciado"/>
+        <w:keepNext/>
+      </w:pPr>
+      <w:r>
+        <w:rPr>
+          <w:noProof/>
+        </w:rPr>
+        <w:drawing>
+          <wp:inline distT="0" distB="0" distL="0" distR="0" wp14:anchorId="4AE91F89" wp14:editId="6C6B9924">
+            <wp:extent cx="5400040" cy="2472055"/>
+            <wp:effectExtent l="0" t="0" r="0" b="4445"/>
+            <wp:docPr id="15" name="Imagen 15"/>
+            <wp:cNvGraphicFramePr>
+              <a:graphicFrameLocks xmlns:a="http://schemas.openxmlformats.org/drawingml/2006/main" noChangeAspect="1"/>
+            </wp:cNvGraphicFramePr>
+            <a:graphic xmlns:a="http://schemas.openxmlformats.org/drawingml/2006/main">
+              <a:graphicData uri="http://schemas.openxmlformats.org/drawingml/2006/picture">
+                <pic:pic xmlns:pic="http://schemas.openxmlformats.org/drawingml/2006/picture">
+                  <pic:nvPicPr>
+                    <pic:cNvPr id="1" name=""/>
+                    <pic:cNvPicPr/>
+                  </pic:nvPicPr>
+                  <pic:blipFill>
+                    <a:blip r:embed="rId16"/>
+                    <a:stretch>
+                      <a:fillRect/>
+                    </a:stretch>
+                  </pic:blipFill>
+                  <pic:spPr>
+                    <a:xfrm>
+                      <a:off x="0" y="0"/>
+                      <a:ext cx="5400040" cy="2472055"/>
+                    </a:xfrm>
+                    <a:prstGeom prst="rect">
+                      <a:avLst/>
+                    </a:prstGeom>
+                  </pic:spPr>
+                </pic:pic>
+              </a:graphicData>
+            </a:graphic>
+          </wp:inline>
+        </w:drawing>
+      </w:r>
+    </w:p>
+    <w:p>
+      <w:pPr>
+        <w:pStyle w:val="Descripcin"/>
+      </w:pPr>
+      <w:r>
+        <w:t xml:space="preserve">Ilustración </w:t>
+      </w:r>
+      <w:fldSimple w:instr=" SEQ Ilustración \* ARABIC ">
+        <w:r>
+          <w:rPr>
+            <w:noProof/>
+          </w:rPr>
+          <w:t>4</w:t>
+        </w:r>
+      </w:fldSimple>
+      <w:r>
+        <w:t xml:space="preserve"> Vista lateral Izquierda y depósito de aire comprimido</w:t>
+      </w:r>
+    </w:p>
+    <w:p>
+      <w:pPr>
+        <w:pStyle w:val="Sinespaciado"/>
+        <w:rPr>
+          <w:lang w:val="es-ES"/>
+        </w:rPr>
+      </w:pPr>
+      <w:r>
+        <w:rPr>
+          <w:lang w:val="es-ES"/>
+        </w:rPr>
+        <w:t xml:space="preserve"> </w:t>
+      </w:r>
+      <w:r>
+        <w:rPr>
+          <w:lang w:val="es-ES"/>
+        </w:rPr>
+        <w:br w:type="page"/>
+      </w:r>
     </w:p>
     <w:p>
       <w:pPr>
         <w:pStyle w:val="Ttulo1"/>
       </w:pPr>
-      <w:bookmarkStart w:id="1" w:name="_Toc100247936"/>
-      <w:r>
-        <w:t>Introducción</w:t>
-      </w:r>
-      <w:bookmarkEnd w:id="1"/>
+      <w:bookmarkStart w:id="5" w:name="_Toc100567964"/>
+      <w:r>
+        <w:lastRenderedPageBreak/>
+        <w:t>Objetivos</w:t>
+      </w:r>
+      <w:bookmarkEnd w:id="5"/>
     </w:p>
     <w:p>
       <w:pPr>
         <w:pStyle w:val="Ttulo2"/>
       </w:pPr>
-      <w:bookmarkStart w:id="2" w:name="_Toc100247937"/>
-      <w:r>
-        <w:t>Marco teórico</w:t>
-      </w:r>
-      <w:bookmarkEnd w:id="2"/>
+      <w:bookmarkStart w:id="6" w:name="_Toc100567965"/>
+      <w:r>
+        <w:t>Objetivos generales</w:t>
+      </w:r>
+      <w:bookmarkEnd w:id="6"/>
+    </w:p>
+    <w:p>
+      <w:pPr>
+        <w:pStyle w:val="Sinespaciado"/>
+        <w:rPr>
+          <w:lang w:val="es-ES"/>
+        </w:rPr>
+      </w:pPr>
+    </w:p>
+    <w:p>
+      <w:pPr>
+        <w:pStyle w:val="Sinespaciado"/>
+        <w:numPr>
+          <w:ilvl w:val="0"/>
+          <w:numId w:val="13"/>
+        </w:numPr>
+        <w:rPr>
+          <w:lang w:val="es-ES"/>
+        </w:rPr>
+      </w:pPr>
+      <w:r>
+        <w:rPr>
+          <w:lang w:val="es-ES"/>
+        </w:rPr>
+        <w:t>Realizar un informe técnico sobre la migración de tecnología de una red de PLC en la SECE.</w:t>
+      </w:r>
+    </w:p>
+    <w:p>
+      <w:pPr>
+        <w:pStyle w:val="Sinespaciado"/>
+        <w:rPr>
+          <w:lang w:val="es-ES"/>
+        </w:rPr>
+      </w:pPr>
+    </w:p>
+    <w:p>
+      <w:pPr>
+        <w:pStyle w:val="Sinespaciado"/>
+        <w:numPr>
+          <w:ilvl w:val="0"/>
+          <w:numId w:val="13"/>
+        </w:numPr>
+        <w:rPr>
+          <w:lang w:val="es-ES"/>
+        </w:rPr>
+      </w:pPr>
+      <w:r>
+        <w:rPr>
+          <w:lang w:val="es-ES"/>
+        </w:rPr>
+        <w:t xml:space="preserve">Realizar un SCADA especifico de control de todos los compresores. </w:t>
+      </w:r>
+    </w:p>
+    <w:p>
+      <w:pPr>
+        <w:pStyle w:val="Sinespaciado"/>
+        <w:rPr>
+          <w:lang w:val="es-ES"/>
+        </w:rPr>
+      </w:pPr>
+    </w:p>
+    <w:p>
+      <w:pPr>
+        <w:pStyle w:val="Ttulo2"/>
+      </w:pPr>
+      <w:bookmarkStart w:id="7" w:name="_Toc100567966"/>
+      <w:r>
+        <w:t>Objetivos Específicos</w:t>
+      </w:r>
+      <w:bookmarkEnd w:id="7"/>
+    </w:p>
+    <w:p>
+      <w:pPr>
+        <w:pStyle w:val="Sinespaciado"/>
+        <w:rPr>
+          <w:lang w:val="es-ES"/>
+        </w:rPr>
+      </w:pPr>
+    </w:p>
+    <w:p>
+      <w:pPr>
+        <w:pStyle w:val="Sinespaciado"/>
+        <w:numPr>
+          <w:ilvl w:val="0"/>
+          <w:numId w:val="14"/>
+        </w:numPr>
+        <w:rPr>
+          <w:lang w:val="es-ES"/>
+        </w:rPr>
+      </w:pPr>
+      <w:r>
+        <w:rPr>
+          <w:lang w:val="es-ES"/>
+        </w:rPr>
+        <w:t>Mantener la lógica de funcionamiento actual.</w:t>
+      </w:r>
+    </w:p>
+    <w:p>
+      <w:pPr>
+        <w:pStyle w:val="Sinespaciado"/>
+        <w:rPr>
+          <w:lang w:val="es-ES"/>
+        </w:rPr>
+      </w:pPr>
+    </w:p>
+    <w:p>
+      <w:pPr>
+        <w:pStyle w:val="Sinespaciado"/>
+        <w:numPr>
+          <w:ilvl w:val="0"/>
+          <w:numId w:val="14"/>
+        </w:numPr>
+        <w:rPr>
+          <w:lang w:val="es-ES"/>
+        </w:rPr>
+      </w:pPr>
+      <w:r>
+        <w:rPr>
+          <w:lang w:val="es-ES"/>
+        </w:rPr>
+        <w:t>Se</w:t>
+      </w:r>
+      <w:r>
+        <w:rPr>
+          <w:lang w:val="es-ES"/>
+        </w:rPr>
+        <w:t>lección del hardware en conjunto con el organismo.</w:t>
+      </w:r>
+    </w:p>
+    <w:p>
+      <w:pPr>
+        <w:pStyle w:val="Sinespaciado"/>
+        <w:rPr>
+          <w:lang w:val="es-ES"/>
+        </w:rPr>
+      </w:pPr>
+    </w:p>
+    <w:p>
+      <w:pPr>
+        <w:pStyle w:val="Sinespaciado"/>
+        <w:numPr>
+          <w:ilvl w:val="0"/>
+          <w:numId w:val="14"/>
+        </w:numPr>
+        <w:rPr>
+          <w:lang w:val="es-ES"/>
+        </w:rPr>
+      </w:pPr>
+      <w:r>
+        <w:rPr>
+          <w:lang w:val="es-ES"/>
+        </w:rPr>
+        <w:t>D</w:t>
+      </w:r>
+      <w:r>
+        <w:rPr>
+          <w:lang w:val="es-ES"/>
+        </w:rPr>
+        <w:t>iseñar los plano</w:t>
+      </w:r>
+      <w:r>
+        <w:rPr>
+          <w:lang w:val="es-ES"/>
+        </w:rPr>
+        <w:t xml:space="preserve"> </w:t>
+      </w:r>
+      <w:r>
+        <w:rPr>
+          <w:lang w:val="es-ES"/>
+        </w:rPr>
+        <w:t>funcional</w:t>
+      </w:r>
+      <w:r>
+        <w:rPr>
+          <w:lang w:val="es-ES"/>
+        </w:rPr>
+        <w:t>es</w:t>
+      </w:r>
+      <w:r>
+        <w:rPr>
+          <w:lang w:val="es-ES"/>
+        </w:rPr>
+        <w:t xml:space="preserve"> y topográfico</w:t>
+      </w:r>
+      <w:r>
+        <w:rPr>
+          <w:lang w:val="es-ES"/>
+        </w:rPr>
+        <w:t>s</w:t>
+      </w:r>
+      <w:r>
+        <w:rPr>
+          <w:lang w:val="es-ES"/>
+        </w:rPr>
+        <w:t>.</w:t>
+      </w:r>
+    </w:p>
+    <w:p>
+      <w:pPr>
+        <w:pStyle w:val="Sinespaciado"/>
+        <w:rPr>
+          <w:lang w:val="es-ES"/>
+        </w:rPr>
+      </w:pPr>
+    </w:p>
+    <w:p>
+      <w:pPr>
+        <w:pStyle w:val="Sinespaciado"/>
+        <w:numPr>
+          <w:ilvl w:val="0"/>
+          <w:numId w:val="14"/>
+        </w:numPr>
+        <w:rPr>
+          <w:lang w:val="es-ES"/>
+        </w:rPr>
+      </w:pPr>
+      <w:r>
+        <w:rPr>
+          <w:lang w:val="es-ES"/>
+        </w:rPr>
+        <w:t>Realizar un listado de materiales.</w:t>
+      </w:r>
+    </w:p>
+    <w:p>
+      <w:pPr>
+        <w:pStyle w:val="Sinespaciado"/>
+        <w:rPr>
+          <w:lang w:val="es-ES"/>
+        </w:rPr>
+      </w:pPr>
+    </w:p>
+    <w:p>
+      <w:pPr>
+        <w:pStyle w:val="Sinespaciado"/>
+        <w:numPr>
+          <w:ilvl w:val="0"/>
+          <w:numId w:val="14"/>
+        </w:numPr>
+        <w:rPr>
+          <w:lang w:val="es-ES"/>
+        </w:rPr>
+      </w:pPr>
+      <w:r>
+        <w:rPr>
+          <w:lang w:val="es-ES"/>
+        </w:rPr>
+        <w:t>Realizar un listado de entrada/salida del PLC.</w:t>
+      </w:r>
     </w:p>
     <w:p>
       <w:pPr>
@@ -1369,20 +3278,13 @@
           <w:lang w:val="es-ES"/>
         </w:rPr>
       </w:pPr>
-      <w:r>
-        <w:rPr>
-          <w:lang w:val="es-ES"/>
-        </w:rPr>
-        <w:lastRenderedPageBreak/>
-        <w:t>Pagina dos</w:t>
-      </w:r>
     </w:p>
     <w:sectPr>
-      <w:headerReference w:type="even" r:id="rId12"/>
-      <w:headerReference w:type="default" r:id="rId13"/>
-      <w:footerReference w:type="even" r:id="rId14"/>
-      <w:footerReference w:type="default" r:id="rId15"/>
-      <w:headerReference w:type="first" r:id="rId16"/>
+      <w:headerReference w:type="even" r:id="rId17"/>
+      <w:headerReference w:type="default" r:id="rId18"/>
+      <w:footerReference w:type="even" r:id="rId19"/>
+      <w:footerReference w:type="default" r:id="rId20"/>
+      <w:headerReference w:type="first" r:id="rId21"/>
       <w:pgSz w:w="11906" w:h="16838"/>
       <w:pgMar w:top="1417" w:right="1701" w:bottom="1417" w:left="1701" w:header="708" w:footer="708" w:gutter="0"/>
       <w:pgNumType w:start="2"/>
@@ -3171,6 +5073,1631 @@
     </w:pPr>
   </w:p>
 </w:hdr>
+</file>
+
+<file path=word/numbering.xml><?xml version="1.0" encoding="utf-8"?>
+<w:numbering xmlns:wpc="http://schemas.microsoft.com/office/word/2010/wordprocessingCanvas" xmlns:cx="http://schemas.microsoft.com/office/drawing/2014/chartex" xmlns:cx1="http://schemas.microsoft.com/office/drawing/2015/9/8/chartex" xmlns:cx2="http://schemas.microsoft.com/office/drawing/2015/10/21/chartex" xmlns:cx3="http://schemas.microsoft.com/office/drawing/2016/5/9/chartex" xmlns:cx4="http://schemas.microsoft.com/office/drawing/2016/5/10/chartex" xmlns:cx5="http://schemas.microsoft.com/office/drawing/2016/5/11/chartex" xmlns:cx6="http://schemas.microsoft.com/office/drawing/2016/5/12/chartex" xmlns:cx7="http://schemas.microsoft.com/office/drawing/2016/5/13/chartex" xmlns:cx8="http://schemas.microsoft.com/office/drawing/2016/5/14/chartex" xmlns:mc="http://schemas.openxmlformats.org/markup-compatibility/2006" xmlns:aink="http://schemas.microsoft.com/office/drawing/2016/ink" xmlns:am3d="http://schemas.microsoft.com/office/drawing/2017/model3d" xmlns:o="urn:schemas-microsoft-com:office:office" xmlns:r="http://schemas.openxmlformats.org/officeDocument/2006/relationships" xmlns:m="http://schemas.openxmlformats.org/officeDocument/2006/math" xmlns:v="urn:schemas-microsoft-com:vml" xmlns:wp14="http://schemas.microsoft.com/office/word/2010/wordprocessingDrawing" xmlns:wp="http://schemas.openxmlformats.org/drawingml/2006/wordprocessingDrawing" xmlns:w10="urn:schemas-microsoft-com:office:word" xmlns:w="http://schemas.openxmlformats.org/wordprocessingml/2006/main" xmlns:w14="http://schemas.microsoft.com/office/word/2010/wordml" xmlns:w15="http://schemas.microsoft.com/office/word/2012/wordml" xmlns:w16cex="http://schemas.microsoft.com/office/word/2018/wordml/cex" xmlns:w16cid="http://schemas.microsoft.com/office/word/2016/wordml/cid" xmlns:w16="http://schemas.microsoft.com/office/word/2018/wordml" xmlns:w16sdtdh="http://schemas.microsoft.com/office/word/2020/wordml/sdtdatahash" xmlns:w16se="http://schemas.microsoft.com/office/word/2015/wordml/symex" xmlns:wpg="http://schemas.microsoft.com/office/word/2010/wordprocessingGroup" xmlns:wpi="http://schemas.microsoft.com/office/word/2010/wordprocessingInk" xmlns:wne="http://schemas.microsoft.com/office/word/2006/wordml" xmlns:wps="http://schemas.microsoft.com/office/word/2010/wordprocessingShape" mc:Ignorable="w14 w15 w16se w16cid w16 w16cex w16sdtdh wp14">
+  <w:abstractNum w:abstractNumId="0" w15:restartNumberingAfterBreak="0">
+    <w:nsid w:val="0640763E"/>
+    <w:multiLevelType w:val="hybridMultilevel"/>
+    <w:tmpl w:val="C9CE8B0E"/>
+    <w:lvl w:ilvl="0" w:tplc="2C0A0001">
+      <w:start w:val="1"/>
+      <w:numFmt w:val="bullet"/>
+      <w:lvlText w:val=""/>
+      <w:lvlJc w:val="left"/>
+      <w:pPr>
+        <w:ind w:left="720" w:hanging="360"/>
+      </w:pPr>
+      <w:rPr>
+        <w:rFonts w:ascii="Symbol" w:hAnsi="Symbol" w:hint="default"/>
+      </w:rPr>
+    </w:lvl>
+    <w:lvl w:ilvl="1" w:tplc="2C0A0003" w:tentative="1">
+      <w:start w:val="1"/>
+      <w:numFmt w:val="bullet"/>
+      <w:lvlText w:val="o"/>
+      <w:lvlJc w:val="left"/>
+      <w:pPr>
+        <w:ind w:left="1440" w:hanging="360"/>
+      </w:pPr>
+      <w:rPr>
+        <w:rFonts w:ascii="Courier New" w:hAnsi="Courier New" w:cs="Courier New" w:hint="default"/>
+      </w:rPr>
+    </w:lvl>
+    <w:lvl w:ilvl="2" w:tplc="2C0A0005" w:tentative="1">
+      <w:start w:val="1"/>
+      <w:numFmt w:val="bullet"/>
+      <w:lvlText w:val=""/>
+      <w:lvlJc w:val="left"/>
+      <w:pPr>
+        <w:ind w:left="2160" w:hanging="360"/>
+      </w:pPr>
+      <w:rPr>
+        <w:rFonts w:ascii="Wingdings" w:hAnsi="Wingdings" w:hint="default"/>
+      </w:rPr>
+    </w:lvl>
+    <w:lvl w:ilvl="3" w:tplc="2C0A0001" w:tentative="1">
+      <w:start w:val="1"/>
+      <w:numFmt w:val="bullet"/>
+      <w:lvlText w:val=""/>
+      <w:lvlJc w:val="left"/>
+      <w:pPr>
+        <w:ind w:left="2880" w:hanging="360"/>
+      </w:pPr>
+      <w:rPr>
+        <w:rFonts w:ascii="Symbol" w:hAnsi="Symbol" w:hint="default"/>
+      </w:rPr>
+    </w:lvl>
+    <w:lvl w:ilvl="4" w:tplc="2C0A0003" w:tentative="1">
+      <w:start w:val="1"/>
+      <w:numFmt w:val="bullet"/>
+      <w:lvlText w:val="o"/>
+      <w:lvlJc w:val="left"/>
+      <w:pPr>
+        <w:ind w:left="3600" w:hanging="360"/>
+      </w:pPr>
+      <w:rPr>
+        <w:rFonts w:ascii="Courier New" w:hAnsi="Courier New" w:cs="Courier New" w:hint="default"/>
+      </w:rPr>
+    </w:lvl>
+    <w:lvl w:ilvl="5" w:tplc="2C0A0005" w:tentative="1">
+      <w:start w:val="1"/>
+      <w:numFmt w:val="bullet"/>
+      <w:lvlText w:val=""/>
+      <w:lvlJc w:val="left"/>
+      <w:pPr>
+        <w:ind w:left="4320" w:hanging="360"/>
+      </w:pPr>
+      <w:rPr>
+        <w:rFonts w:ascii="Wingdings" w:hAnsi="Wingdings" w:hint="default"/>
+      </w:rPr>
+    </w:lvl>
+    <w:lvl w:ilvl="6" w:tplc="2C0A0001" w:tentative="1">
+      <w:start w:val="1"/>
+      <w:numFmt w:val="bullet"/>
+      <w:lvlText w:val=""/>
+      <w:lvlJc w:val="left"/>
+      <w:pPr>
+        <w:ind w:left="5040" w:hanging="360"/>
+      </w:pPr>
+      <w:rPr>
+        <w:rFonts w:ascii="Symbol" w:hAnsi="Symbol" w:hint="default"/>
+      </w:rPr>
+    </w:lvl>
+    <w:lvl w:ilvl="7" w:tplc="2C0A0003" w:tentative="1">
+      <w:start w:val="1"/>
+      <w:numFmt w:val="bullet"/>
+      <w:lvlText w:val="o"/>
+      <w:lvlJc w:val="left"/>
+      <w:pPr>
+        <w:ind w:left="5760" w:hanging="360"/>
+      </w:pPr>
+      <w:rPr>
+        <w:rFonts w:ascii="Courier New" w:hAnsi="Courier New" w:cs="Courier New" w:hint="default"/>
+      </w:rPr>
+    </w:lvl>
+    <w:lvl w:ilvl="8" w:tplc="2C0A0005" w:tentative="1">
+      <w:start w:val="1"/>
+      <w:numFmt w:val="bullet"/>
+      <w:lvlText w:val=""/>
+      <w:lvlJc w:val="left"/>
+      <w:pPr>
+        <w:ind w:left="6480" w:hanging="360"/>
+      </w:pPr>
+      <w:rPr>
+        <w:rFonts w:ascii="Wingdings" w:hAnsi="Wingdings" w:hint="default"/>
+      </w:rPr>
+    </w:lvl>
+  </w:abstractNum>
+  <w:abstractNum w:abstractNumId="1" w15:restartNumberingAfterBreak="0">
+    <w:nsid w:val="075D3C90"/>
+    <w:multiLevelType w:val="hybridMultilevel"/>
+    <w:tmpl w:val="41526388"/>
+    <w:lvl w:ilvl="0" w:tplc="2C0A0001">
+      <w:start w:val="1"/>
+      <w:numFmt w:val="bullet"/>
+      <w:lvlText w:val=""/>
+      <w:lvlJc w:val="left"/>
+      <w:pPr>
+        <w:ind w:left="1065" w:hanging="705"/>
+      </w:pPr>
+      <w:rPr>
+        <w:rFonts w:ascii="Symbol" w:hAnsi="Symbol" w:hint="default"/>
+      </w:rPr>
+    </w:lvl>
+    <w:lvl w:ilvl="1" w:tplc="FFFFFFFF" w:tentative="1">
+      <w:start w:val="1"/>
+      <w:numFmt w:val="bullet"/>
+      <w:lvlText w:val="o"/>
+      <w:lvlJc w:val="left"/>
+      <w:pPr>
+        <w:ind w:left="1440" w:hanging="360"/>
+      </w:pPr>
+      <w:rPr>
+        <w:rFonts w:ascii="Courier New" w:hAnsi="Courier New" w:cs="Courier New" w:hint="default"/>
+      </w:rPr>
+    </w:lvl>
+    <w:lvl w:ilvl="2" w:tplc="FFFFFFFF" w:tentative="1">
+      <w:start w:val="1"/>
+      <w:numFmt w:val="bullet"/>
+      <w:lvlText w:val=""/>
+      <w:lvlJc w:val="left"/>
+      <w:pPr>
+        <w:ind w:left="2160" w:hanging="360"/>
+      </w:pPr>
+      <w:rPr>
+        <w:rFonts w:ascii="Wingdings" w:hAnsi="Wingdings" w:hint="default"/>
+      </w:rPr>
+    </w:lvl>
+    <w:lvl w:ilvl="3" w:tplc="FFFFFFFF" w:tentative="1">
+      <w:start w:val="1"/>
+      <w:numFmt w:val="bullet"/>
+      <w:lvlText w:val=""/>
+      <w:lvlJc w:val="left"/>
+      <w:pPr>
+        <w:ind w:left="2880" w:hanging="360"/>
+      </w:pPr>
+      <w:rPr>
+        <w:rFonts w:ascii="Symbol" w:hAnsi="Symbol" w:hint="default"/>
+      </w:rPr>
+    </w:lvl>
+    <w:lvl w:ilvl="4" w:tplc="FFFFFFFF" w:tentative="1">
+      <w:start w:val="1"/>
+      <w:numFmt w:val="bullet"/>
+      <w:lvlText w:val="o"/>
+      <w:lvlJc w:val="left"/>
+      <w:pPr>
+        <w:ind w:left="3600" w:hanging="360"/>
+      </w:pPr>
+      <w:rPr>
+        <w:rFonts w:ascii="Courier New" w:hAnsi="Courier New" w:cs="Courier New" w:hint="default"/>
+      </w:rPr>
+    </w:lvl>
+    <w:lvl w:ilvl="5" w:tplc="FFFFFFFF" w:tentative="1">
+      <w:start w:val="1"/>
+      <w:numFmt w:val="bullet"/>
+      <w:lvlText w:val=""/>
+      <w:lvlJc w:val="left"/>
+      <w:pPr>
+        <w:ind w:left="4320" w:hanging="360"/>
+      </w:pPr>
+      <w:rPr>
+        <w:rFonts w:ascii="Wingdings" w:hAnsi="Wingdings" w:hint="default"/>
+      </w:rPr>
+    </w:lvl>
+    <w:lvl w:ilvl="6" w:tplc="FFFFFFFF" w:tentative="1">
+      <w:start w:val="1"/>
+      <w:numFmt w:val="bullet"/>
+      <w:lvlText w:val=""/>
+      <w:lvlJc w:val="left"/>
+      <w:pPr>
+        <w:ind w:left="5040" w:hanging="360"/>
+      </w:pPr>
+      <w:rPr>
+        <w:rFonts w:ascii="Symbol" w:hAnsi="Symbol" w:hint="default"/>
+      </w:rPr>
+    </w:lvl>
+    <w:lvl w:ilvl="7" w:tplc="FFFFFFFF" w:tentative="1">
+      <w:start w:val="1"/>
+      <w:numFmt w:val="bullet"/>
+      <w:lvlText w:val="o"/>
+      <w:lvlJc w:val="left"/>
+      <w:pPr>
+        <w:ind w:left="5760" w:hanging="360"/>
+      </w:pPr>
+      <w:rPr>
+        <w:rFonts w:ascii="Courier New" w:hAnsi="Courier New" w:cs="Courier New" w:hint="default"/>
+      </w:rPr>
+    </w:lvl>
+    <w:lvl w:ilvl="8" w:tplc="FFFFFFFF" w:tentative="1">
+      <w:start w:val="1"/>
+      <w:numFmt w:val="bullet"/>
+      <w:lvlText w:val=""/>
+      <w:lvlJc w:val="left"/>
+      <w:pPr>
+        <w:ind w:left="6480" w:hanging="360"/>
+      </w:pPr>
+      <w:rPr>
+        <w:rFonts w:ascii="Wingdings" w:hAnsi="Wingdings" w:hint="default"/>
+      </w:rPr>
+    </w:lvl>
+  </w:abstractNum>
+  <w:abstractNum w:abstractNumId="2" w15:restartNumberingAfterBreak="0">
+    <w:nsid w:val="0DC029CB"/>
+    <w:multiLevelType w:val="hybridMultilevel"/>
+    <w:tmpl w:val="FC8627E2"/>
+    <w:lvl w:ilvl="0" w:tplc="A240EE3E">
+      <w:numFmt w:val="bullet"/>
+      <w:lvlText w:val="•"/>
+      <w:lvlJc w:val="left"/>
+      <w:pPr>
+        <w:ind w:left="720" w:hanging="360"/>
+      </w:pPr>
+      <w:rPr>
+        <w:rFonts w:ascii="Candara" w:eastAsiaTheme="minorHAnsi" w:hAnsi="Candara" w:cstheme="minorBidi" w:hint="default"/>
+      </w:rPr>
+    </w:lvl>
+    <w:lvl w:ilvl="1" w:tplc="2C0A0003" w:tentative="1">
+      <w:start w:val="1"/>
+      <w:numFmt w:val="bullet"/>
+      <w:lvlText w:val="o"/>
+      <w:lvlJc w:val="left"/>
+      <w:pPr>
+        <w:ind w:left="1440" w:hanging="360"/>
+      </w:pPr>
+      <w:rPr>
+        <w:rFonts w:ascii="Courier New" w:hAnsi="Courier New" w:cs="Courier New" w:hint="default"/>
+      </w:rPr>
+    </w:lvl>
+    <w:lvl w:ilvl="2" w:tplc="2C0A0005" w:tentative="1">
+      <w:start w:val="1"/>
+      <w:numFmt w:val="bullet"/>
+      <w:lvlText w:val=""/>
+      <w:lvlJc w:val="left"/>
+      <w:pPr>
+        <w:ind w:left="2160" w:hanging="360"/>
+      </w:pPr>
+      <w:rPr>
+        <w:rFonts w:ascii="Wingdings" w:hAnsi="Wingdings" w:hint="default"/>
+      </w:rPr>
+    </w:lvl>
+    <w:lvl w:ilvl="3" w:tplc="2C0A0001" w:tentative="1">
+      <w:start w:val="1"/>
+      <w:numFmt w:val="bullet"/>
+      <w:lvlText w:val=""/>
+      <w:lvlJc w:val="left"/>
+      <w:pPr>
+        <w:ind w:left="2880" w:hanging="360"/>
+      </w:pPr>
+      <w:rPr>
+        <w:rFonts w:ascii="Symbol" w:hAnsi="Symbol" w:hint="default"/>
+      </w:rPr>
+    </w:lvl>
+    <w:lvl w:ilvl="4" w:tplc="2C0A0003" w:tentative="1">
+      <w:start w:val="1"/>
+      <w:numFmt w:val="bullet"/>
+      <w:lvlText w:val="o"/>
+      <w:lvlJc w:val="left"/>
+      <w:pPr>
+        <w:ind w:left="3600" w:hanging="360"/>
+      </w:pPr>
+      <w:rPr>
+        <w:rFonts w:ascii="Courier New" w:hAnsi="Courier New" w:cs="Courier New" w:hint="default"/>
+      </w:rPr>
+    </w:lvl>
+    <w:lvl w:ilvl="5" w:tplc="2C0A0005" w:tentative="1">
+      <w:start w:val="1"/>
+      <w:numFmt w:val="bullet"/>
+      <w:lvlText w:val=""/>
+      <w:lvlJc w:val="left"/>
+      <w:pPr>
+        <w:ind w:left="4320" w:hanging="360"/>
+      </w:pPr>
+      <w:rPr>
+        <w:rFonts w:ascii="Wingdings" w:hAnsi="Wingdings" w:hint="default"/>
+      </w:rPr>
+    </w:lvl>
+    <w:lvl w:ilvl="6" w:tplc="2C0A0001" w:tentative="1">
+      <w:start w:val="1"/>
+      <w:numFmt w:val="bullet"/>
+      <w:lvlText w:val=""/>
+      <w:lvlJc w:val="left"/>
+      <w:pPr>
+        <w:ind w:left="5040" w:hanging="360"/>
+      </w:pPr>
+      <w:rPr>
+        <w:rFonts w:ascii="Symbol" w:hAnsi="Symbol" w:hint="default"/>
+      </w:rPr>
+    </w:lvl>
+    <w:lvl w:ilvl="7" w:tplc="2C0A0003" w:tentative="1">
+      <w:start w:val="1"/>
+      <w:numFmt w:val="bullet"/>
+      <w:lvlText w:val="o"/>
+      <w:lvlJc w:val="left"/>
+      <w:pPr>
+        <w:ind w:left="5760" w:hanging="360"/>
+      </w:pPr>
+      <w:rPr>
+        <w:rFonts w:ascii="Courier New" w:hAnsi="Courier New" w:cs="Courier New" w:hint="default"/>
+      </w:rPr>
+    </w:lvl>
+    <w:lvl w:ilvl="8" w:tplc="2C0A0005" w:tentative="1">
+      <w:start w:val="1"/>
+      <w:numFmt w:val="bullet"/>
+      <w:lvlText w:val=""/>
+      <w:lvlJc w:val="left"/>
+      <w:pPr>
+        <w:ind w:left="6480" w:hanging="360"/>
+      </w:pPr>
+      <w:rPr>
+        <w:rFonts w:ascii="Wingdings" w:hAnsi="Wingdings" w:hint="default"/>
+      </w:rPr>
+    </w:lvl>
+  </w:abstractNum>
+  <w:abstractNum w:abstractNumId="3" w15:restartNumberingAfterBreak="0">
+    <w:nsid w:val="168A5369"/>
+    <w:multiLevelType w:val="hybridMultilevel"/>
+    <w:tmpl w:val="30A22272"/>
+    <w:lvl w:ilvl="0" w:tplc="2C0A0001">
+      <w:start w:val="1"/>
+      <w:numFmt w:val="bullet"/>
+      <w:lvlText w:val=""/>
+      <w:lvlJc w:val="left"/>
+      <w:pPr>
+        <w:ind w:left="720" w:hanging="360"/>
+      </w:pPr>
+      <w:rPr>
+        <w:rFonts w:ascii="Symbol" w:hAnsi="Symbol" w:hint="default"/>
+      </w:rPr>
+    </w:lvl>
+    <w:lvl w:ilvl="1" w:tplc="2C0A0003" w:tentative="1">
+      <w:start w:val="1"/>
+      <w:numFmt w:val="bullet"/>
+      <w:lvlText w:val="o"/>
+      <w:lvlJc w:val="left"/>
+      <w:pPr>
+        <w:ind w:left="1440" w:hanging="360"/>
+      </w:pPr>
+      <w:rPr>
+        <w:rFonts w:ascii="Courier New" w:hAnsi="Courier New" w:cs="Courier New" w:hint="default"/>
+      </w:rPr>
+    </w:lvl>
+    <w:lvl w:ilvl="2" w:tplc="2C0A0005" w:tentative="1">
+      <w:start w:val="1"/>
+      <w:numFmt w:val="bullet"/>
+      <w:lvlText w:val=""/>
+      <w:lvlJc w:val="left"/>
+      <w:pPr>
+        <w:ind w:left="2160" w:hanging="360"/>
+      </w:pPr>
+      <w:rPr>
+        <w:rFonts w:ascii="Wingdings" w:hAnsi="Wingdings" w:hint="default"/>
+      </w:rPr>
+    </w:lvl>
+    <w:lvl w:ilvl="3" w:tplc="2C0A0001" w:tentative="1">
+      <w:start w:val="1"/>
+      <w:numFmt w:val="bullet"/>
+      <w:lvlText w:val=""/>
+      <w:lvlJc w:val="left"/>
+      <w:pPr>
+        <w:ind w:left="2880" w:hanging="360"/>
+      </w:pPr>
+      <w:rPr>
+        <w:rFonts w:ascii="Symbol" w:hAnsi="Symbol" w:hint="default"/>
+      </w:rPr>
+    </w:lvl>
+    <w:lvl w:ilvl="4" w:tplc="2C0A0003" w:tentative="1">
+      <w:start w:val="1"/>
+      <w:numFmt w:val="bullet"/>
+      <w:lvlText w:val="o"/>
+      <w:lvlJc w:val="left"/>
+      <w:pPr>
+        <w:ind w:left="3600" w:hanging="360"/>
+      </w:pPr>
+      <w:rPr>
+        <w:rFonts w:ascii="Courier New" w:hAnsi="Courier New" w:cs="Courier New" w:hint="default"/>
+      </w:rPr>
+    </w:lvl>
+    <w:lvl w:ilvl="5" w:tplc="2C0A0005" w:tentative="1">
+      <w:start w:val="1"/>
+      <w:numFmt w:val="bullet"/>
+      <w:lvlText w:val=""/>
+      <w:lvlJc w:val="left"/>
+      <w:pPr>
+        <w:ind w:left="4320" w:hanging="360"/>
+      </w:pPr>
+      <w:rPr>
+        <w:rFonts w:ascii="Wingdings" w:hAnsi="Wingdings" w:hint="default"/>
+      </w:rPr>
+    </w:lvl>
+    <w:lvl w:ilvl="6" w:tplc="2C0A0001" w:tentative="1">
+      <w:start w:val="1"/>
+      <w:numFmt w:val="bullet"/>
+      <w:lvlText w:val=""/>
+      <w:lvlJc w:val="left"/>
+      <w:pPr>
+        <w:ind w:left="5040" w:hanging="360"/>
+      </w:pPr>
+      <w:rPr>
+        <w:rFonts w:ascii="Symbol" w:hAnsi="Symbol" w:hint="default"/>
+      </w:rPr>
+    </w:lvl>
+    <w:lvl w:ilvl="7" w:tplc="2C0A0003" w:tentative="1">
+      <w:start w:val="1"/>
+      <w:numFmt w:val="bullet"/>
+      <w:lvlText w:val="o"/>
+      <w:lvlJc w:val="left"/>
+      <w:pPr>
+        <w:ind w:left="5760" w:hanging="360"/>
+      </w:pPr>
+      <w:rPr>
+        <w:rFonts w:ascii="Courier New" w:hAnsi="Courier New" w:cs="Courier New" w:hint="default"/>
+      </w:rPr>
+    </w:lvl>
+    <w:lvl w:ilvl="8" w:tplc="2C0A0005" w:tentative="1">
+      <w:start w:val="1"/>
+      <w:numFmt w:val="bullet"/>
+      <w:lvlText w:val=""/>
+      <w:lvlJc w:val="left"/>
+      <w:pPr>
+        <w:ind w:left="6480" w:hanging="360"/>
+      </w:pPr>
+      <w:rPr>
+        <w:rFonts w:ascii="Wingdings" w:hAnsi="Wingdings" w:hint="default"/>
+      </w:rPr>
+    </w:lvl>
+  </w:abstractNum>
+  <w:abstractNum w:abstractNumId="4" w15:restartNumberingAfterBreak="0">
+    <w:nsid w:val="18326ADD"/>
+    <w:multiLevelType w:val="hybridMultilevel"/>
+    <w:tmpl w:val="CA7EBA76"/>
+    <w:lvl w:ilvl="0" w:tplc="2C0A0001">
+      <w:start w:val="1"/>
+      <w:numFmt w:val="bullet"/>
+      <w:lvlText w:val=""/>
+      <w:lvlJc w:val="left"/>
+      <w:pPr>
+        <w:ind w:left="720" w:hanging="360"/>
+      </w:pPr>
+      <w:rPr>
+        <w:rFonts w:ascii="Symbol" w:hAnsi="Symbol" w:hint="default"/>
+      </w:rPr>
+    </w:lvl>
+    <w:lvl w:ilvl="1" w:tplc="2C0A0003" w:tentative="1">
+      <w:start w:val="1"/>
+      <w:numFmt w:val="bullet"/>
+      <w:lvlText w:val="o"/>
+      <w:lvlJc w:val="left"/>
+      <w:pPr>
+        <w:ind w:left="1440" w:hanging="360"/>
+      </w:pPr>
+      <w:rPr>
+        <w:rFonts w:ascii="Courier New" w:hAnsi="Courier New" w:cs="Courier New" w:hint="default"/>
+      </w:rPr>
+    </w:lvl>
+    <w:lvl w:ilvl="2" w:tplc="2C0A0005" w:tentative="1">
+      <w:start w:val="1"/>
+      <w:numFmt w:val="bullet"/>
+      <w:lvlText w:val=""/>
+      <w:lvlJc w:val="left"/>
+      <w:pPr>
+        <w:ind w:left="2160" w:hanging="360"/>
+      </w:pPr>
+      <w:rPr>
+        <w:rFonts w:ascii="Wingdings" w:hAnsi="Wingdings" w:hint="default"/>
+      </w:rPr>
+    </w:lvl>
+    <w:lvl w:ilvl="3" w:tplc="2C0A0001" w:tentative="1">
+      <w:start w:val="1"/>
+      <w:numFmt w:val="bullet"/>
+      <w:lvlText w:val=""/>
+      <w:lvlJc w:val="left"/>
+      <w:pPr>
+        <w:ind w:left="2880" w:hanging="360"/>
+      </w:pPr>
+      <w:rPr>
+        <w:rFonts w:ascii="Symbol" w:hAnsi="Symbol" w:hint="default"/>
+      </w:rPr>
+    </w:lvl>
+    <w:lvl w:ilvl="4" w:tplc="2C0A0003" w:tentative="1">
+      <w:start w:val="1"/>
+      <w:numFmt w:val="bullet"/>
+      <w:lvlText w:val="o"/>
+      <w:lvlJc w:val="left"/>
+      <w:pPr>
+        <w:ind w:left="3600" w:hanging="360"/>
+      </w:pPr>
+      <w:rPr>
+        <w:rFonts w:ascii="Courier New" w:hAnsi="Courier New" w:cs="Courier New" w:hint="default"/>
+      </w:rPr>
+    </w:lvl>
+    <w:lvl w:ilvl="5" w:tplc="2C0A0005" w:tentative="1">
+      <w:start w:val="1"/>
+      <w:numFmt w:val="bullet"/>
+      <w:lvlText w:val=""/>
+      <w:lvlJc w:val="left"/>
+      <w:pPr>
+        <w:ind w:left="4320" w:hanging="360"/>
+      </w:pPr>
+      <w:rPr>
+        <w:rFonts w:ascii="Wingdings" w:hAnsi="Wingdings" w:hint="default"/>
+      </w:rPr>
+    </w:lvl>
+    <w:lvl w:ilvl="6" w:tplc="2C0A0001" w:tentative="1">
+      <w:start w:val="1"/>
+      <w:numFmt w:val="bullet"/>
+      <w:lvlText w:val=""/>
+      <w:lvlJc w:val="left"/>
+      <w:pPr>
+        <w:ind w:left="5040" w:hanging="360"/>
+      </w:pPr>
+      <w:rPr>
+        <w:rFonts w:ascii="Symbol" w:hAnsi="Symbol" w:hint="default"/>
+      </w:rPr>
+    </w:lvl>
+    <w:lvl w:ilvl="7" w:tplc="2C0A0003" w:tentative="1">
+      <w:start w:val="1"/>
+      <w:numFmt w:val="bullet"/>
+      <w:lvlText w:val="o"/>
+      <w:lvlJc w:val="left"/>
+      <w:pPr>
+        <w:ind w:left="5760" w:hanging="360"/>
+      </w:pPr>
+      <w:rPr>
+        <w:rFonts w:ascii="Courier New" w:hAnsi="Courier New" w:cs="Courier New" w:hint="default"/>
+      </w:rPr>
+    </w:lvl>
+    <w:lvl w:ilvl="8" w:tplc="2C0A0005" w:tentative="1">
+      <w:start w:val="1"/>
+      <w:numFmt w:val="bullet"/>
+      <w:lvlText w:val=""/>
+      <w:lvlJc w:val="left"/>
+      <w:pPr>
+        <w:ind w:left="6480" w:hanging="360"/>
+      </w:pPr>
+      <w:rPr>
+        <w:rFonts w:ascii="Wingdings" w:hAnsi="Wingdings" w:hint="default"/>
+      </w:rPr>
+    </w:lvl>
+  </w:abstractNum>
+  <w:abstractNum w:abstractNumId="5" w15:restartNumberingAfterBreak="0">
+    <w:nsid w:val="31A12555"/>
+    <w:multiLevelType w:val="hybridMultilevel"/>
+    <w:tmpl w:val="CD8E36A0"/>
+    <w:lvl w:ilvl="0" w:tplc="2C0A0001">
+      <w:start w:val="1"/>
+      <w:numFmt w:val="bullet"/>
+      <w:lvlText w:val=""/>
+      <w:lvlJc w:val="left"/>
+      <w:pPr>
+        <w:ind w:left="720" w:hanging="360"/>
+      </w:pPr>
+      <w:rPr>
+        <w:rFonts w:ascii="Symbol" w:hAnsi="Symbol" w:hint="default"/>
+      </w:rPr>
+    </w:lvl>
+    <w:lvl w:ilvl="1" w:tplc="2C0A0003" w:tentative="1">
+      <w:start w:val="1"/>
+      <w:numFmt w:val="bullet"/>
+      <w:lvlText w:val="o"/>
+      <w:lvlJc w:val="left"/>
+      <w:pPr>
+        <w:ind w:left="1440" w:hanging="360"/>
+      </w:pPr>
+      <w:rPr>
+        <w:rFonts w:ascii="Courier New" w:hAnsi="Courier New" w:cs="Courier New" w:hint="default"/>
+      </w:rPr>
+    </w:lvl>
+    <w:lvl w:ilvl="2" w:tplc="2C0A0005" w:tentative="1">
+      <w:start w:val="1"/>
+      <w:numFmt w:val="bullet"/>
+      <w:lvlText w:val=""/>
+      <w:lvlJc w:val="left"/>
+      <w:pPr>
+        <w:ind w:left="2160" w:hanging="360"/>
+      </w:pPr>
+      <w:rPr>
+        <w:rFonts w:ascii="Wingdings" w:hAnsi="Wingdings" w:hint="default"/>
+      </w:rPr>
+    </w:lvl>
+    <w:lvl w:ilvl="3" w:tplc="2C0A0001" w:tentative="1">
+      <w:start w:val="1"/>
+      <w:numFmt w:val="bullet"/>
+      <w:lvlText w:val=""/>
+      <w:lvlJc w:val="left"/>
+      <w:pPr>
+        <w:ind w:left="2880" w:hanging="360"/>
+      </w:pPr>
+      <w:rPr>
+        <w:rFonts w:ascii="Symbol" w:hAnsi="Symbol" w:hint="default"/>
+      </w:rPr>
+    </w:lvl>
+    <w:lvl w:ilvl="4" w:tplc="2C0A0003" w:tentative="1">
+      <w:start w:val="1"/>
+      <w:numFmt w:val="bullet"/>
+      <w:lvlText w:val="o"/>
+      <w:lvlJc w:val="left"/>
+      <w:pPr>
+        <w:ind w:left="3600" w:hanging="360"/>
+      </w:pPr>
+      <w:rPr>
+        <w:rFonts w:ascii="Courier New" w:hAnsi="Courier New" w:cs="Courier New" w:hint="default"/>
+      </w:rPr>
+    </w:lvl>
+    <w:lvl w:ilvl="5" w:tplc="2C0A0005" w:tentative="1">
+      <w:start w:val="1"/>
+      <w:numFmt w:val="bullet"/>
+      <w:lvlText w:val=""/>
+      <w:lvlJc w:val="left"/>
+      <w:pPr>
+        <w:ind w:left="4320" w:hanging="360"/>
+      </w:pPr>
+      <w:rPr>
+        <w:rFonts w:ascii="Wingdings" w:hAnsi="Wingdings" w:hint="default"/>
+      </w:rPr>
+    </w:lvl>
+    <w:lvl w:ilvl="6" w:tplc="2C0A0001" w:tentative="1">
+      <w:start w:val="1"/>
+      <w:numFmt w:val="bullet"/>
+      <w:lvlText w:val=""/>
+      <w:lvlJc w:val="left"/>
+      <w:pPr>
+        <w:ind w:left="5040" w:hanging="360"/>
+      </w:pPr>
+      <w:rPr>
+        <w:rFonts w:ascii="Symbol" w:hAnsi="Symbol" w:hint="default"/>
+      </w:rPr>
+    </w:lvl>
+    <w:lvl w:ilvl="7" w:tplc="2C0A0003" w:tentative="1">
+      <w:start w:val="1"/>
+      <w:numFmt w:val="bullet"/>
+      <w:lvlText w:val="o"/>
+      <w:lvlJc w:val="left"/>
+      <w:pPr>
+        <w:ind w:left="5760" w:hanging="360"/>
+      </w:pPr>
+      <w:rPr>
+        <w:rFonts w:ascii="Courier New" w:hAnsi="Courier New" w:cs="Courier New" w:hint="default"/>
+      </w:rPr>
+    </w:lvl>
+    <w:lvl w:ilvl="8" w:tplc="2C0A0005" w:tentative="1">
+      <w:start w:val="1"/>
+      <w:numFmt w:val="bullet"/>
+      <w:lvlText w:val=""/>
+      <w:lvlJc w:val="left"/>
+      <w:pPr>
+        <w:ind w:left="6480" w:hanging="360"/>
+      </w:pPr>
+      <w:rPr>
+        <w:rFonts w:ascii="Wingdings" w:hAnsi="Wingdings" w:hint="default"/>
+      </w:rPr>
+    </w:lvl>
+  </w:abstractNum>
+  <w:abstractNum w:abstractNumId="6" w15:restartNumberingAfterBreak="0">
+    <w:nsid w:val="338D640B"/>
+    <w:multiLevelType w:val="hybridMultilevel"/>
+    <w:tmpl w:val="46F45174"/>
+    <w:lvl w:ilvl="0" w:tplc="A240EE3E">
+      <w:numFmt w:val="bullet"/>
+      <w:lvlText w:val="•"/>
+      <w:lvlJc w:val="left"/>
+      <w:pPr>
+        <w:ind w:left="720" w:hanging="360"/>
+      </w:pPr>
+      <w:rPr>
+        <w:rFonts w:ascii="Candara" w:eastAsiaTheme="minorHAnsi" w:hAnsi="Candara" w:cstheme="minorBidi" w:hint="default"/>
+      </w:rPr>
+    </w:lvl>
+    <w:lvl w:ilvl="1" w:tplc="2C0A0003" w:tentative="1">
+      <w:start w:val="1"/>
+      <w:numFmt w:val="bullet"/>
+      <w:lvlText w:val="o"/>
+      <w:lvlJc w:val="left"/>
+      <w:pPr>
+        <w:ind w:left="1440" w:hanging="360"/>
+      </w:pPr>
+      <w:rPr>
+        <w:rFonts w:ascii="Courier New" w:hAnsi="Courier New" w:cs="Courier New" w:hint="default"/>
+      </w:rPr>
+    </w:lvl>
+    <w:lvl w:ilvl="2" w:tplc="2C0A0005" w:tentative="1">
+      <w:start w:val="1"/>
+      <w:numFmt w:val="bullet"/>
+      <w:lvlText w:val=""/>
+      <w:lvlJc w:val="left"/>
+      <w:pPr>
+        <w:ind w:left="2160" w:hanging="360"/>
+      </w:pPr>
+      <w:rPr>
+        <w:rFonts w:ascii="Wingdings" w:hAnsi="Wingdings" w:hint="default"/>
+      </w:rPr>
+    </w:lvl>
+    <w:lvl w:ilvl="3" w:tplc="2C0A0001" w:tentative="1">
+      <w:start w:val="1"/>
+      <w:numFmt w:val="bullet"/>
+      <w:lvlText w:val=""/>
+      <w:lvlJc w:val="left"/>
+      <w:pPr>
+        <w:ind w:left="2880" w:hanging="360"/>
+      </w:pPr>
+      <w:rPr>
+        <w:rFonts w:ascii="Symbol" w:hAnsi="Symbol" w:hint="default"/>
+      </w:rPr>
+    </w:lvl>
+    <w:lvl w:ilvl="4" w:tplc="2C0A0003" w:tentative="1">
+      <w:start w:val="1"/>
+      <w:numFmt w:val="bullet"/>
+      <w:lvlText w:val="o"/>
+      <w:lvlJc w:val="left"/>
+      <w:pPr>
+        <w:ind w:left="3600" w:hanging="360"/>
+      </w:pPr>
+      <w:rPr>
+        <w:rFonts w:ascii="Courier New" w:hAnsi="Courier New" w:cs="Courier New" w:hint="default"/>
+      </w:rPr>
+    </w:lvl>
+    <w:lvl w:ilvl="5" w:tplc="2C0A0005" w:tentative="1">
+      <w:start w:val="1"/>
+      <w:numFmt w:val="bullet"/>
+      <w:lvlText w:val=""/>
+      <w:lvlJc w:val="left"/>
+      <w:pPr>
+        <w:ind w:left="4320" w:hanging="360"/>
+      </w:pPr>
+      <w:rPr>
+        <w:rFonts w:ascii="Wingdings" w:hAnsi="Wingdings" w:hint="default"/>
+      </w:rPr>
+    </w:lvl>
+    <w:lvl w:ilvl="6" w:tplc="2C0A0001" w:tentative="1">
+      <w:start w:val="1"/>
+      <w:numFmt w:val="bullet"/>
+      <w:lvlText w:val=""/>
+      <w:lvlJc w:val="left"/>
+      <w:pPr>
+        <w:ind w:left="5040" w:hanging="360"/>
+      </w:pPr>
+      <w:rPr>
+        <w:rFonts w:ascii="Symbol" w:hAnsi="Symbol" w:hint="default"/>
+      </w:rPr>
+    </w:lvl>
+    <w:lvl w:ilvl="7" w:tplc="2C0A0003" w:tentative="1">
+      <w:start w:val="1"/>
+      <w:numFmt w:val="bullet"/>
+      <w:lvlText w:val="o"/>
+      <w:lvlJc w:val="left"/>
+      <w:pPr>
+        <w:ind w:left="5760" w:hanging="360"/>
+      </w:pPr>
+      <w:rPr>
+        <w:rFonts w:ascii="Courier New" w:hAnsi="Courier New" w:cs="Courier New" w:hint="default"/>
+      </w:rPr>
+    </w:lvl>
+    <w:lvl w:ilvl="8" w:tplc="2C0A0005" w:tentative="1">
+      <w:start w:val="1"/>
+      <w:numFmt w:val="bullet"/>
+      <w:lvlText w:val=""/>
+      <w:lvlJc w:val="left"/>
+      <w:pPr>
+        <w:ind w:left="6480" w:hanging="360"/>
+      </w:pPr>
+      <w:rPr>
+        <w:rFonts w:ascii="Wingdings" w:hAnsi="Wingdings" w:hint="default"/>
+      </w:rPr>
+    </w:lvl>
+  </w:abstractNum>
+  <w:abstractNum w:abstractNumId="7" w15:restartNumberingAfterBreak="0">
+    <w:nsid w:val="399C67E7"/>
+    <w:multiLevelType w:val="hybridMultilevel"/>
+    <w:tmpl w:val="CEF6566A"/>
+    <w:lvl w:ilvl="0" w:tplc="446E9D66">
+      <w:numFmt w:val="bullet"/>
+      <w:lvlText w:val="•"/>
+      <w:lvlJc w:val="left"/>
+      <w:pPr>
+        <w:ind w:left="1065" w:hanging="705"/>
+      </w:pPr>
+      <w:rPr>
+        <w:rFonts w:ascii="Candara" w:eastAsiaTheme="minorHAnsi" w:hAnsi="Candara" w:cstheme="minorBidi" w:hint="default"/>
+      </w:rPr>
+    </w:lvl>
+    <w:lvl w:ilvl="1" w:tplc="2C0A0003" w:tentative="1">
+      <w:start w:val="1"/>
+      <w:numFmt w:val="bullet"/>
+      <w:lvlText w:val="o"/>
+      <w:lvlJc w:val="left"/>
+      <w:pPr>
+        <w:ind w:left="1440" w:hanging="360"/>
+      </w:pPr>
+      <w:rPr>
+        <w:rFonts w:ascii="Courier New" w:hAnsi="Courier New" w:cs="Courier New" w:hint="default"/>
+      </w:rPr>
+    </w:lvl>
+    <w:lvl w:ilvl="2" w:tplc="2C0A0005" w:tentative="1">
+      <w:start w:val="1"/>
+      <w:numFmt w:val="bullet"/>
+      <w:lvlText w:val=""/>
+      <w:lvlJc w:val="left"/>
+      <w:pPr>
+        <w:ind w:left="2160" w:hanging="360"/>
+      </w:pPr>
+      <w:rPr>
+        <w:rFonts w:ascii="Wingdings" w:hAnsi="Wingdings" w:hint="default"/>
+      </w:rPr>
+    </w:lvl>
+    <w:lvl w:ilvl="3" w:tplc="2C0A0001" w:tentative="1">
+      <w:start w:val="1"/>
+      <w:numFmt w:val="bullet"/>
+      <w:lvlText w:val=""/>
+      <w:lvlJc w:val="left"/>
+      <w:pPr>
+        <w:ind w:left="2880" w:hanging="360"/>
+      </w:pPr>
+      <w:rPr>
+        <w:rFonts w:ascii="Symbol" w:hAnsi="Symbol" w:hint="default"/>
+      </w:rPr>
+    </w:lvl>
+    <w:lvl w:ilvl="4" w:tplc="2C0A0003" w:tentative="1">
+      <w:start w:val="1"/>
+      <w:numFmt w:val="bullet"/>
+      <w:lvlText w:val="o"/>
+      <w:lvlJc w:val="left"/>
+      <w:pPr>
+        <w:ind w:left="3600" w:hanging="360"/>
+      </w:pPr>
+      <w:rPr>
+        <w:rFonts w:ascii="Courier New" w:hAnsi="Courier New" w:cs="Courier New" w:hint="default"/>
+      </w:rPr>
+    </w:lvl>
+    <w:lvl w:ilvl="5" w:tplc="2C0A0005" w:tentative="1">
+      <w:start w:val="1"/>
+      <w:numFmt w:val="bullet"/>
+      <w:lvlText w:val=""/>
+      <w:lvlJc w:val="left"/>
+      <w:pPr>
+        <w:ind w:left="4320" w:hanging="360"/>
+      </w:pPr>
+      <w:rPr>
+        <w:rFonts w:ascii="Wingdings" w:hAnsi="Wingdings" w:hint="default"/>
+      </w:rPr>
+    </w:lvl>
+    <w:lvl w:ilvl="6" w:tplc="2C0A0001" w:tentative="1">
+      <w:start w:val="1"/>
+      <w:numFmt w:val="bullet"/>
+      <w:lvlText w:val=""/>
+      <w:lvlJc w:val="left"/>
+      <w:pPr>
+        <w:ind w:left="5040" w:hanging="360"/>
+      </w:pPr>
+      <w:rPr>
+        <w:rFonts w:ascii="Symbol" w:hAnsi="Symbol" w:hint="default"/>
+      </w:rPr>
+    </w:lvl>
+    <w:lvl w:ilvl="7" w:tplc="2C0A0003" w:tentative="1">
+      <w:start w:val="1"/>
+      <w:numFmt w:val="bullet"/>
+      <w:lvlText w:val="o"/>
+      <w:lvlJc w:val="left"/>
+      <w:pPr>
+        <w:ind w:left="5760" w:hanging="360"/>
+      </w:pPr>
+      <w:rPr>
+        <w:rFonts w:ascii="Courier New" w:hAnsi="Courier New" w:cs="Courier New" w:hint="default"/>
+      </w:rPr>
+    </w:lvl>
+    <w:lvl w:ilvl="8" w:tplc="2C0A0005" w:tentative="1">
+      <w:start w:val="1"/>
+      <w:numFmt w:val="bullet"/>
+      <w:lvlText w:val=""/>
+      <w:lvlJc w:val="left"/>
+      <w:pPr>
+        <w:ind w:left="6480" w:hanging="360"/>
+      </w:pPr>
+      <w:rPr>
+        <w:rFonts w:ascii="Wingdings" w:hAnsi="Wingdings" w:hint="default"/>
+      </w:rPr>
+    </w:lvl>
+  </w:abstractNum>
+  <w:abstractNum w:abstractNumId="8" w15:restartNumberingAfterBreak="0">
+    <w:nsid w:val="3B7B1A15"/>
+    <w:multiLevelType w:val="hybridMultilevel"/>
+    <w:tmpl w:val="AF4A4466"/>
+    <w:lvl w:ilvl="0" w:tplc="2C0A0001">
+      <w:start w:val="1"/>
+      <w:numFmt w:val="bullet"/>
+      <w:lvlText w:val=""/>
+      <w:lvlJc w:val="left"/>
+      <w:pPr>
+        <w:ind w:left="720" w:hanging="360"/>
+      </w:pPr>
+      <w:rPr>
+        <w:rFonts w:ascii="Symbol" w:hAnsi="Symbol" w:hint="default"/>
+      </w:rPr>
+    </w:lvl>
+    <w:lvl w:ilvl="1" w:tplc="2C0A0003" w:tentative="1">
+      <w:start w:val="1"/>
+      <w:numFmt w:val="bullet"/>
+      <w:lvlText w:val="o"/>
+      <w:lvlJc w:val="left"/>
+      <w:pPr>
+        <w:ind w:left="1440" w:hanging="360"/>
+      </w:pPr>
+      <w:rPr>
+        <w:rFonts w:ascii="Courier New" w:hAnsi="Courier New" w:cs="Courier New" w:hint="default"/>
+      </w:rPr>
+    </w:lvl>
+    <w:lvl w:ilvl="2" w:tplc="2C0A0005" w:tentative="1">
+      <w:start w:val="1"/>
+      <w:numFmt w:val="bullet"/>
+      <w:lvlText w:val=""/>
+      <w:lvlJc w:val="left"/>
+      <w:pPr>
+        <w:ind w:left="2160" w:hanging="360"/>
+      </w:pPr>
+      <w:rPr>
+        <w:rFonts w:ascii="Wingdings" w:hAnsi="Wingdings" w:hint="default"/>
+      </w:rPr>
+    </w:lvl>
+    <w:lvl w:ilvl="3" w:tplc="2C0A0001" w:tentative="1">
+      <w:start w:val="1"/>
+      <w:numFmt w:val="bullet"/>
+      <w:lvlText w:val=""/>
+      <w:lvlJc w:val="left"/>
+      <w:pPr>
+        <w:ind w:left="2880" w:hanging="360"/>
+      </w:pPr>
+      <w:rPr>
+        <w:rFonts w:ascii="Symbol" w:hAnsi="Symbol" w:hint="default"/>
+      </w:rPr>
+    </w:lvl>
+    <w:lvl w:ilvl="4" w:tplc="2C0A0003" w:tentative="1">
+      <w:start w:val="1"/>
+      <w:numFmt w:val="bullet"/>
+      <w:lvlText w:val="o"/>
+      <w:lvlJc w:val="left"/>
+      <w:pPr>
+        <w:ind w:left="3600" w:hanging="360"/>
+      </w:pPr>
+      <w:rPr>
+        <w:rFonts w:ascii="Courier New" w:hAnsi="Courier New" w:cs="Courier New" w:hint="default"/>
+      </w:rPr>
+    </w:lvl>
+    <w:lvl w:ilvl="5" w:tplc="2C0A0005" w:tentative="1">
+      <w:start w:val="1"/>
+      <w:numFmt w:val="bullet"/>
+      <w:lvlText w:val=""/>
+      <w:lvlJc w:val="left"/>
+      <w:pPr>
+        <w:ind w:left="4320" w:hanging="360"/>
+      </w:pPr>
+      <w:rPr>
+        <w:rFonts w:ascii="Wingdings" w:hAnsi="Wingdings" w:hint="default"/>
+      </w:rPr>
+    </w:lvl>
+    <w:lvl w:ilvl="6" w:tplc="2C0A0001" w:tentative="1">
+      <w:start w:val="1"/>
+      <w:numFmt w:val="bullet"/>
+      <w:lvlText w:val=""/>
+      <w:lvlJc w:val="left"/>
+      <w:pPr>
+        <w:ind w:left="5040" w:hanging="360"/>
+      </w:pPr>
+      <w:rPr>
+        <w:rFonts w:ascii="Symbol" w:hAnsi="Symbol" w:hint="default"/>
+      </w:rPr>
+    </w:lvl>
+    <w:lvl w:ilvl="7" w:tplc="2C0A0003" w:tentative="1">
+      <w:start w:val="1"/>
+      <w:numFmt w:val="bullet"/>
+      <w:lvlText w:val="o"/>
+      <w:lvlJc w:val="left"/>
+      <w:pPr>
+        <w:ind w:left="5760" w:hanging="360"/>
+      </w:pPr>
+      <w:rPr>
+        <w:rFonts w:ascii="Courier New" w:hAnsi="Courier New" w:cs="Courier New" w:hint="default"/>
+      </w:rPr>
+    </w:lvl>
+    <w:lvl w:ilvl="8" w:tplc="2C0A0005" w:tentative="1">
+      <w:start w:val="1"/>
+      <w:numFmt w:val="bullet"/>
+      <w:lvlText w:val=""/>
+      <w:lvlJc w:val="left"/>
+      <w:pPr>
+        <w:ind w:left="6480" w:hanging="360"/>
+      </w:pPr>
+      <w:rPr>
+        <w:rFonts w:ascii="Wingdings" w:hAnsi="Wingdings" w:hint="default"/>
+      </w:rPr>
+    </w:lvl>
+  </w:abstractNum>
+  <w:abstractNum w:abstractNumId="9" w15:restartNumberingAfterBreak="0">
+    <w:nsid w:val="3C64768B"/>
+    <w:multiLevelType w:val="hybridMultilevel"/>
+    <w:tmpl w:val="FB520C1C"/>
+    <w:lvl w:ilvl="0" w:tplc="2C0A0001">
+      <w:start w:val="1"/>
+      <w:numFmt w:val="bullet"/>
+      <w:lvlText w:val=""/>
+      <w:lvlJc w:val="left"/>
+      <w:pPr>
+        <w:ind w:left="720" w:hanging="360"/>
+      </w:pPr>
+      <w:rPr>
+        <w:rFonts w:ascii="Symbol" w:hAnsi="Symbol" w:hint="default"/>
+      </w:rPr>
+    </w:lvl>
+    <w:lvl w:ilvl="1" w:tplc="2C0A0003" w:tentative="1">
+      <w:start w:val="1"/>
+      <w:numFmt w:val="bullet"/>
+      <w:lvlText w:val="o"/>
+      <w:lvlJc w:val="left"/>
+      <w:pPr>
+        <w:ind w:left="1440" w:hanging="360"/>
+      </w:pPr>
+      <w:rPr>
+        <w:rFonts w:ascii="Courier New" w:hAnsi="Courier New" w:cs="Courier New" w:hint="default"/>
+      </w:rPr>
+    </w:lvl>
+    <w:lvl w:ilvl="2" w:tplc="2C0A0005" w:tentative="1">
+      <w:start w:val="1"/>
+      <w:numFmt w:val="bullet"/>
+      <w:lvlText w:val=""/>
+      <w:lvlJc w:val="left"/>
+      <w:pPr>
+        <w:ind w:left="2160" w:hanging="360"/>
+      </w:pPr>
+      <w:rPr>
+        <w:rFonts w:ascii="Wingdings" w:hAnsi="Wingdings" w:hint="default"/>
+      </w:rPr>
+    </w:lvl>
+    <w:lvl w:ilvl="3" w:tplc="2C0A0001" w:tentative="1">
+      <w:start w:val="1"/>
+      <w:numFmt w:val="bullet"/>
+      <w:lvlText w:val=""/>
+      <w:lvlJc w:val="left"/>
+      <w:pPr>
+        <w:ind w:left="2880" w:hanging="360"/>
+      </w:pPr>
+      <w:rPr>
+        <w:rFonts w:ascii="Symbol" w:hAnsi="Symbol" w:hint="default"/>
+      </w:rPr>
+    </w:lvl>
+    <w:lvl w:ilvl="4" w:tplc="2C0A0003" w:tentative="1">
+      <w:start w:val="1"/>
+      <w:numFmt w:val="bullet"/>
+      <w:lvlText w:val="o"/>
+      <w:lvlJc w:val="left"/>
+      <w:pPr>
+        <w:ind w:left="3600" w:hanging="360"/>
+      </w:pPr>
+      <w:rPr>
+        <w:rFonts w:ascii="Courier New" w:hAnsi="Courier New" w:cs="Courier New" w:hint="default"/>
+      </w:rPr>
+    </w:lvl>
+    <w:lvl w:ilvl="5" w:tplc="2C0A0005" w:tentative="1">
+      <w:start w:val="1"/>
+      <w:numFmt w:val="bullet"/>
+      <w:lvlText w:val=""/>
+      <w:lvlJc w:val="left"/>
+      <w:pPr>
+        <w:ind w:left="4320" w:hanging="360"/>
+      </w:pPr>
+      <w:rPr>
+        <w:rFonts w:ascii="Wingdings" w:hAnsi="Wingdings" w:hint="default"/>
+      </w:rPr>
+    </w:lvl>
+    <w:lvl w:ilvl="6" w:tplc="2C0A0001" w:tentative="1">
+      <w:start w:val="1"/>
+      <w:numFmt w:val="bullet"/>
+      <w:lvlText w:val=""/>
+      <w:lvlJc w:val="left"/>
+      <w:pPr>
+        <w:ind w:left="5040" w:hanging="360"/>
+      </w:pPr>
+      <w:rPr>
+        <w:rFonts w:ascii="Symbol" w:hAnsi="Symbol" w:hint="default"/>
+      </w:rPr>
+    </w:lvl>
+    <w:lvl w:ilvl="7" w:tplc="2C0A0003" w:tentative="1">
+      <w:start w:val="1"/>
+      <w:numFmt w:val="bullet"/>
+      <w:lvlText w:val="o"/>
+      <w:lvlJc w:val="left"/>
+      <w:pPr>
+        <w:ind w:left="5760" w:hanging="360"/>
+      </w:pPr>
+      <w:rPr>
+        <w:rFonts w:ascii="Courier New" w:hAnsi="Courier New" w:cs="Courier New" w:hint="default"/>
+      </w:rPr>
+    </w:lvl>
+    <w:lvl w:ilvl="8" w:tplc="2C0A0005" w:tentative="1">
+      <w:start w:val="1"/>
+      <w:numFmt w:val="bullet"/>
+      <w:lvlText w:val=""/>
+      <w:lvlJc w:val="left"/>
+      <w:pPr>
+        <w:ind w:left="6480" w:hanging="360"/>
+      </w:pPr>
+      <w:rPr>
+        <w:rFonts w:ascii="Wingdings" w:hAnsi="Wingdings" w:hint="default"/>
+      </w:rPr>
+    </w:lvl>
+  </w:abstractNum>
+  <w:abstractNum w:abstractNumId="10" w15:restartNumberingAfterBreak="0">
+    <w:nsid w:val="3CFF3F51"/>
+    <w:multiLevelType w:val="hybridMultilevel"/>
+    <w:tmpl w:val="C1DA778A"/>
+    <w:lvl w:ilvl="0" w:tplc="2C0A0001">
+      <w:start w:val="1"/>
+      <w:numFmt w:val="bullet"/>
+      <w:lvlText w:val=""/>
+      <w:lvlJc w:val="left"/>
+      <w:pPr>
+        <w:ind w:left="1065" w:hanging="705"/>
+      </w:pPr>
+      <w:rPr>
+        <w:rFonts w:ascii="Symbol" w:hAnsi="Symbol" w:hint="default"/>
+      </w:rPr>
+    </w:lvl>
+    <w:lvl w:ilvl="1" w:tplc="FFFFFFFF" w:tentative="1">
+      <w:start w:val="1"/>
+      <w:numFmt w:val="bullet"/>
+      <w:lvlText w:val="o"/>
+      <w:lvlJc w:val="left"/>
+      <w:pPr>
+        <w:ind w:left="1440" w:hanging="360"/>
+      </w:pPr>
+      <w:rPr>
+        <w:rFonts w:ascii="Courier New" w:hAnsi="Courier New" w:cs="Courier New" w:hint="default"/>
+      </w:rPr>
+    </w:lvl>
+    <w:lvl w:ilvl="2" w:tplc="FFFFFFFF" w:tentative="1">
+      <w:start w:val="1"/>
+      <w:numFmt w:val="bullet"/>
+      <w:lvlText w:val=""/>
+      <w:lvlJc w:val="left"/>
+      <w:pPr>
+        <w:ind w:left="2160" w:hanging="360"/>
+      </w:pPr>
+      <w:rPr>
+        <w:rFonts w:ascii="Wingdings" w:hAnsi="Wingdings" w:hint="default"/>
+      </w:rPr>
+    </w:lvl>
+    <w:lvl w:ilvl="3" w:tplc="FFFFFFFF" w:tentative="1">
+      <w:start w:val="1"/>
+      <w:numFmt w:val="bullet"/>
+      <w:lvlText w:val=""/>
+      <w:lvlJc w:val="left"/>
+      <w:pPr>
+        <w:ind w:left="2880" w:hanging="360"/>
+      </w:pPr>
+      <w:rPr>
+        <w:rFonts w:ascii="Symbol" w:hAnsi="Symbol" w:hint="default"/>
+      </w:rPr>
+    </w:lvl>
+    <w:lvl w:ilvl="4" w:tplc="FFFFFFFF" w:tentative="1">
+      <w:start w:val="1"/>
+      <w:numFmt w:val="bullet"/>
+      <w:lvlText w:val="o"/>
+      <w:lvlJc w:val="left"/>
+      <w:pPr>
+        <w:ind w:left="3600" w:hanging="360"/>
+      </w:pPr>
+      <w:rPr>
+        <w:rFonts w:ascii="Courier New" w:hAnsi="Courier New" w:cs="Courier New" w:hint="default"/>
+      </w:rPr>
+    </w:lvl>
+    <w:lvl w:ilvl="5" w:tplc="FFFFFFFF" w:tentative="1">
+      <w:start w:val="1"/>
+      <w:numFmt w:val="bullet"/>
+      <w:lvlText w:val=""/>
+      <w:lvlJc w:val="left"/>
+      <w:pPr>
+        <w:ind w:left="4320" w:hanging="360"/>
+      </w:pPr>
+      <w:rPr>
+        <w:rFonts w:ascii="Wingdings" w:hAnsi="Wingdings" w:hint="default"/>
+      </w:rPr>
+    </w:lvl>
+    <w:lvl w:ilvl="6" w:tplc="FFFFFFFF" w:tentative="1">
+      <w:start w:val="1"/>
+      <w:numFmt w:val="bullet"/>
+      <w:lvlText w:val=""/>
+      <w:lvlJc w:val="left"/>
+      <w:pPr>
+        <w:ind w:left="5040" w:hanging="360"/>
+      </w:pPr>
+      <w:rPr>
+        <w:rFonts w:ascii="Symbol" w:hAnsi="Symbol" w:hint="default"/>
+      </w:rPr>
+    </w:lvl>
+    <w:lvl w:ilvl="7" w:tplc="FFFFFFFF" w:tentative="1">
+      <w:start w:val="1"/>
+      <w:numFmt w:val="bullet"/>
+      <w:lvlText w:val="o"/>
+      <w:lvlJc w:val="left"/>
+      <w:pPr>
+        <w:ind w:left="5760" w:hanging="360"/>
+      </w:pPr>
+      <w:rPr>
+        <w:rFonts w:ascii="Courier New" w:hAnsi="Courier New" w:cs="Courier New" w:hint="default"/>
+      </w:rPr>
+    </w:lvl>
+    <w:lvl w:ilvl="8" w:tplc="FFFFFFFF" w:tentative="1">
+      <w:start w:val="1"/>
+      <w:numFmt w:val="bullet"/>
+      <w:lvlText w:val=""/>
+      <w:lvlJc w:val="left"/>
+      <w:pPr>
+        <w:ind w:left="6480" w:hanging="360"/>
+      </w:pPr>
+      <w:rPr>
+        <w:rFonts w:ascii="Wingdings" w:hAnsi="Wingdings" w:hint="default"/>
+      </w:rPr>
+    </w:lvl>
+  </w:abstractNum>
+  <w:abstractNum w:abstractNumId="11" w15:restartNumberingAfterBreak="0">
+    <w:nsid w:val="615D06CE"/>
+    <w:multiLevelType w:val="hybridMultilevel"/>
+    <w:tmpl w:val="1CE86308"/>
+    <w:lvl w:ilvl="0" w:tplc="02E0943A">
+      <w:numFmt w:val="bullet"/>
+      <w:lvlText w:val="•"/>
+      <w:lvlJc w:val="left"/>
+      <w:pPr>
+        <w:ind w:left="1065" w:hanging="705"/>
+      </w:pPr>
+      <w:rPr>
+        <w:rFonts w:ascii="Candara" w:eastAsiaTheme="minorHAnsi" w:hAnsi="Candara" w:cstheme="minorBidi" w:hint="default"/>
+      </w:rPr>
+    </w:lvl>
+    <w:lvl w:ilvl="1" w:tplc="2C0A0003" w:tentative="1">
+      <w:start w:val="1"/>
+      <w:numFmt w:val="bullet"/>
+      <w:lvlText w:val="o"/>
+      <w:lvlJc w:val="left"/>
+      <w:pPr>
+        <w:ind w:left="1440" w:hanging="360"/>
+      </w:pPr>
+      <w:rPr>
+        <w:rFonts w:ascii="Courier New" w:hAnsi="Courier New" w:cs="Courier New" w:hint="default"/>
+      </w:rPr>
+    </w:lvl>
+    <w:lvl w:ilvl="2" w:tplc="2C0A0005" w:tentative="1">
+      <w:start w:val="1"/>
+      <w:numFmt w:val="bullet"/>
+      <w:lvlText w:val=""/>
+      <w:lvlJc w:val="left"/>
+      <w:pPr>
+        <w:ind w:left="2160" w:hanging="360"/>
+      </w:pPr>
+      <w:rPr>
+        <w:rFonts w:ascii="Wingdings" w:hAnsi="Wingdings" w:hint="default"/>
+      </w:rPr>
+    </w:lvl>
+    <w:lvl w:ilvl="3" w:tplc="2C0A0001" w:tentative="1">
+      <w:start w:val="1"/>
+      <w:numFmt w:val="bullet"/>
+      <w:lvlText w:val=""/>
+      <w:lvlJc w:val="left"/>
+      <w:pPr>
+        <w:ind w:left="2880" w:hanging="360"/>
+      </w:pPr>
+      <w:rPr>
+        <w:rFonts w:ascii="Symbol" w:hAnsi="Symbol" w:hint="default"/>
+      </w:rPr>
+    </w:lvl>
+    <w:lvl w:ilvl="4" w:tplc="2C0A0003" w:tentative="1">
+      <w:start w:val="1"/>
+      <w:numFmt w:val="bullet"/>
+      <w:lvlText w:val="o"/>
+      <w:lvlJc w:val="left"/>
+      <w:pPr>
+        <w:ind w:left="3600" w:hanging="360"/>
+      </w:pPr>
+      <w:rPr>
+        <w:rFonts w:ascii="Courier New" w:hAnsi="Courier New" w:cs="Courier New" w:hint="default"/>
+      </w:rPr>
+    </w:lvl>
+    <w:lvl w:ilvl="5" w:tplc="2C0A0005" w:tentative="1">
+      <w:start w:val="1"/>
+      <w:numFmt w:val="bullet"/>
+      <w:lvlText w:val=""/>
+      <w:lvlJc w:val="left"/>
+      <w:pPr>
+        <w:ind w:left="4320" w:hanging="360"/>
+      </w:pPr>
+      <w:rPr>
+        <w:rFonts w:ascii="Wingdings" w:hAnsi="Wingdings" w:hint="default"/>
+      </w:rPr>
+    </w:lvl>
+    <w:lvl w:ilvl="6" w:tplc="2C0A0001" w:tentative="1">
+      <w:start w:val="1"/>
+      <w:numFmt w:val="bullet"/>
+      <w:lvlText w:val=""/>
+      <w:lvlJc w:val="left"/>
+      <w:pPr>
+        <w:ind w:left="5040" w:hanging="360"/>
+      </w:pPr>
+      <w:rPr>
+        <w:rFonts w:ascii="Symbol" w:hAnsi="Symbol" w:hint="default"/>
+      </w:rPr>
+    </w:lvl>
+    <w:lvl w:ilvl="7" w:tplc="2C0A0003" w:tentative="1">
+      <w:start w:val="1"/>
+      <w:numFmt w:val="bullet"/>
+      <w:lvlText w:val="o"/>
+      <w:lvlJc w:val="left"/>
+      <w:pPr>
+        <w:ind w:left="5760" w:hanging="360"/>
+      </w:pPr>
+      <w:rPr>
+        <w:rFonts w:ascii="Courier New" w:hAnsi="Courier New" w:cs="Courier New" w:hint="default"/>
+      </w:rPr>
+    </w:lvl>
+    <w:lvl w:ilvl="8" w:tplc="2C0A0005" w:tentative="1">
+      <w:start w:val="1"/>
+      <w:numFmt w:val="bullet"/>
+      <w:lvlText w:val=""/>
+      <w:lvlJc w:val="left"/>
+      <w:pPr>
+        <w:ind w:left="6480" w:hanging="360"/>
+      </w:pPr>
+      <w:rPr>
+        <w:rFonts w:ascii="Wingdings" w:hAnsi="Wingdings" w:hint="default"/>
+      </w:rPr>
+    </w:lvl>
+  </w:abstractNum>
+  <w:abstractNum w:abstractNumId="12" w15:restartNumberingAfterBreak="0">
+    <w:nsid w:val="6FA25F35"/>
+    <w:multiLevelType w:val="hybridMultilevel"/>
+    <w:tmpl w:val="827A0624"/>
+    <w:lvl w:ilvl="0" w:tplc="2C0A0001">
+      <w:start w:val="1"/>
+      <w:numFmt w:val="bullet"/>
+      <w:lvlText w:val=""/>
+      <w:lvlJc w:val="left"/>
+      <w:pPr>
+        <w:ind w:left="720" w:hanging="360"/>
+      </w:pPr>
+      <w:rPr>
+        <w:rFonts w:ascii="Symbol" w:hAnsi="Symbol" w:hint="default"/>
+      </w:rPr>
+    </w:lvl>
+    <w:lvl w:ilvl="1" w:tplc="2C0A0003" w:tentative="1">
+      <w:start w:val="1"/>
+      <w:numFmt w:val="bullet"/>
+      <w:lvlText w:val="o"/>
+      <w:lvlJc w:val="left"/>
+      <w:pPr>
+        <w:ind w:left="1440" w:hanging="360"/>
+      </w:pPr>
+      <w:rPr>
+        <w:rFonts w:ascii="Courier New" w:hAnsi="Courier New" w:cs="Courier New" w:hint="default"/>
+      </w:rPr>
+    </w:lvl>
+    <w:lvl w:ilvl="2" w:tplc="2C0A0005" w:tentative="1">
+      <w:start w:val="1"/>
+      <w:numFmt w:val="bullet"/>
+      <w:lvlText w:val=""/>
+      <w:lvlJc w:val="left"/>
+      <w:pPr>
+        <w:ind w:left="2160" w:hanging="360"/>
+      </w:pPr>
+      <w:rPr>
+        <w:rFonts w:ascii="Wingdings" w:hAnsi="Wingdings" w:hint="default"/>
+      </w:rPr>
+    </w:lvl>
+    <w:lvl w:ilvl="3" w:tplc="2C0A0001" w:tentative="1">
+      <w:start w:val="1"/>
+      <w:numFmt w:val="bullet"/>
+      <w:lvlText w:val=""/>
+      <w:lvlJc w:val="left"/>
+      <w:pPr>
+        <w:ind w:left="2880" w:hanging="360"/>
+      </w:pPr>
+      <w:rPr>
+        <w:rFonts w:ascii="Symbol" w:hAnsi="Symbol" w:hint="default"/>
+      </w:rPr>
+    </w:lvl>
+    <w:lvl w:ilvl="4" w:tplc="2C0A0003" w:tentative="1">
+      <w:start w:val="1"/>
+      <w:numFmt w:val="bullet"/>
+      <w:lvlText w:val="o"/>
+      <w:lvlJc w:val="left"/>
+      <w:pPr>
+        <w:ind w:left="3600" w:hanging="360"/>
+      </w:pPr>
+      <w:rPr>
+        <w:rFonts w:ascii="Courier New" w:hAnsi="Courier New" w:cs="Courier New" w:hint="default"/>
+      </w:rPr>
+    </w:lvl>
+    <w:lvl w:ilvl="5" w:tplc="2C0A0005" w:tentative="1">
+      <w:start w:val="1"/>
+      <w:numFmt w:val="bullet"/>
+      <w:lvlText w:val=""/>
+      <w:lvlJc w:val="left"/>
+      <w:pPr>
+        <w:ind w:left="4320" w:hanging="360"/>
+      </w:pPr>
+      <w:rPr>
+        <w:rFonts w:ascii="Wingdings" w:hAnsi="Wingdings" w:hint="default"/>
+      </w:rPr>
+    </w:lvl>
+    <w:lvl w:ilvl="6" w:tplc="2C0A0001" w:tentative="1">
+      <w:start w:val="1"/>
+      <w:numFmt w:val="bullet"/>
+      <w:lvlText w:val=""/>
+      <w:lvlJc w:val="left"/>
+      <w:pPr>
+        <w:ind w:left="5040" w:hanging="360"/>
+      </w:pPr>
+      <w:rPr>
+        <w:rFonts w:ascii="Symbol" w:hAnsi="Symbol" w:hint="default"/>
+      </w:rPr>
+    </w:lvl>
+    <w:lvl w:ilvl="7" w:tplc="2C0A0003" w:tentative="1">
+      <w:start w:val="1"/>
+      <w:numFmt w:val="bullet"/>
+      <w:lvlText w:val="o"/>
+      <w:lvlJc w:val="left"/>
+      <w:pPr>
+        <w:ind w:left="5760" w:hanging="360"/>
+      </w:pPr>
+      <w:rPr>
+        <w:rFonts w:ascii="Courier New" w:hAnsi="Courier New" w:cs="Courier New" w:hint="default"/>
+      </w:rPr>
+    </w:lvl>
+    <w:lvl w:ilvl="8" w:tplc="2C0A0005" w:tentative="1">
+      <w:start w:val="1"/>
+      <w:numFmt w:val="bullet"/>
+      <w:lvlText w:val=""/>
+      <w:lvlJc w:val="left"/>
+      <w:pPr>
+        <w:ind w:left="6480" w:hanging="360"/>
+      </w:pPr>
+      <w:rPr>
+        <w:rFonts w:ascii="Wingdings" w:hAnsi="Wingdings" w:hint="default"/>
+      </w:rPr>
+    </w:lvl>
+  </w:abstractNum>
+  <w:abstractNum w:abstractNumId="13" w15:restartNumberingAfterBreak="0">
+    <w:nsid w:val="70617FE5"/>
+    <w:multiLevelType w:val="hybridMultilevel"/>
+    <w:tmpl w:val="6FDCD71A"/>
+    <w:lvl w:ilvl="0" w:tplc="2C0A0001">
+      <w:start w:val="1"/>
+      <w:numFmt w:val="bullet"/>
+      <w:lvlText w:val=""/>
+      <w:lvlJc w:val="left"/>
+      <w:pPr>
+        <w:ind w:left="720" w:hanging="360"/>
+      </w:pPr>
+      <w:rPr>
+        <w:rFonts w:ascii="Symbol" w:hAnsi="Symbol" w:hint="default"/>
+      </w:rPr>
+    </w:lvl>
+    <w:lvl w:ilvl="1" w:tplc="2C0A0003" w:tentative="1">
+      <w:start w:val="1"/>
+      <w:numFmt w:val="bullet"/>
+      <w:lvlText w:val="o"/>
+      <w:lvlJc w:val="left"/>
+      <w:pPr>
+        <w:ind w:left="1440" w:hanging="360"/>
+      </w:pPr>
+      <w:rPr>
+        <w:rFonts w:ascii="Courier New" w:hAnsi="Courier New" w:cs="Courier New" w:hint="default"/>
+      </w:rPr>
+    </w:lvl>
+    <w:lvl w:ilvl="2" w:tplc="2C0A0005" w:tentative="1">
+      <w:start w:val="1"/>
+      <w:numFmt w:val="bullet"/>
+      <w:lvlText w:val=""/>
+      <w:lvlJc w:val="left"/>
+      <w:pPr>
+        <w:ind w:left="2160" w:hanging="360"/>
+      </w:pPr>
+      <w:rPr>
+        <w:rFonts w:ascii="Wingdings" w:hAnsi="Wingdings" w:hint="default"/>
+      </w:rPr>
+    </w:lvl>
+    <w:lvl w:ilvl="3" w:tplc="2C0A0001" w:tentative="1">
+      <w:start w:val="1"/>
+      <w:numFmt w:val="bullet"/>
+      <w:lvlText w:val=""/>
+      <w:lvlJc w:val="left"/>
+      <w:pPr>
+        <w:ind w:left="2880" w:hanging="360"/>
+      </w:pPr>
+      <w:rPr>
+        <w:rFonts w:ascii="Symbol" w:hAnsi="Symbol" w:hint="default"/>
+      </w:rPr>
+    </w:lvl>
+    <w:lvl w:ilvl="4" w:tplc="2C0A0003" w:tentative="1">
+      <w:start w:val="1"/>
+      <w:numFmt w:val="bullet"/>
+      <w:lvlText w:val="o"/>
+      <w:lvlJc w:val="left"/>
+      <w:pPr>
+        <w:ind w:left="3600" w:hanging="360"/>
+      </w:pPr>
+      <w:rPr>
+        <w:rFonts w:ascii="Courier New" w:hAnsi="Courier New" w:cs="Courier New" w:hint="default"/>
+      </w:rPr>
+    </w:lvl>
+    <w:lvl w:ilvl="5" w:tplc="2C0A0005" w:tentative="1">
+      <w:start w:val="1"/>
+      <w:numFmt w:val="bullet"/>
+      <w:lvlText w:val=""/>
+      <w:lvlJc w:val="left"/>
+      <w:pPr>
+        <w:ind w:left="4320" w:hanging="360"/>
+      </w:pPr>
+      <w:rPr>
+        <w:rFonts w:ascii="Wingdings" w:hAnsi="Wingdings" w:hint="default"/>
+      </w:rPr>
+    </w:lvl>
+    <w:lvl w:ilvl="6" w:tplc="2C0A0001" w:tentative="1">
+      <w:start w:val="1"/>
+      <w:numFmt w:val="bullet"/>
+      <w:lvlText w:val=""/>
+      <w:lvlJc w:val="left"/>
+      <w:pPr>
+        <w:ind w:left="5040" w:hanging="360"/>
+      </w:pPr>
+      <w:rPr>
+        <w:rFonts w:ascii="Symbol" w:hAnsi="Symbol" w:hint="default"/>
+      </w:rPr>
+    </w:lvl>
+    <w:lvl w:ilvl="7" w:tplc="2C0A0003" w:tentative="1">
+      <w:start w:val="1"/>
+      <w:numFmt w:val="bullet"/>
+      <w:lvlText w:val="o"/>
+      <w:lvlJc w:val="left"/>
+      <w:pPr>
+        <w:ind w:left="5760" w:hanging="360"/>
+      </w:pPr>
+      <w:rPr>
+        <w:rFonts w:ascii="Courier New" w:hAnsi="Courier New" w:cs="Courier New" w:hint="default"/>
+      </w:rPr>
+    </w:lvl>
+    <w:lvl w:ilvl="8" w:tplc="2C0A0005" w:tentative="1">
+      <w:start w:val="1"/>
+      <w:numFmt w:val="bullet"/>
+      <w:lvlText w:val=""/>
+      <w:lvlJc w:val="left"/>
+      <w:pPr>
+        <w:ind w:left="6480" w:hanging="360"/>
+      </w:pPr>
+      <w:rPr>
+        <w:rFonts w:ascii="Wingdings" w:hAnsi="Wingdings" w:hint="default"/>
+      </w:rPr>
+    </w:lvl>
+  </w:abstractNum>
+  <w:num w:numId="1" w16cid:durableId="661466266">
+    <w:abstractNumId w:val="0"/>
+  </w:num>
+  <w:num w:numId="2" w16cid:durableId="1489394462">
+    <w:abstractNumId w:val="9"/>
+  </w:num>
+  <w:num w:numId="3" w16cid:durableId="199633349">
+    <w:abstractNumId w:val="5"/>
+  </w:num>
+  <w:num w:numId="4" w16cid:durableId="790709751">
+    <w:abstractNumId w:val="6"/>
+  </w:num>
+  <w:num w:numId="5" w16cid:durableId="469136525">
+    <w:abstractNumId w:val="2"/>
+  </w:num>
+  <w:num w:numId="6" w16cid:durableId="1765809239">
+    <w:abstractNumId w:val="12"/>
+  </w:num>
+  <w:num w:numId="7" w16cid:durableId="1595354462">
+    <w:abstractNumId w:val="4"/>
+  </w:num>
+  <w:num w:numId="8" w16cid:durableId="1537618489">
+    <w:abstractNumId w:val="11"/>
+  </w:num>
+  <w:num w:numId="9" w16cid:durableId="282538417">
+    <w:abstractNumId w:val="1"/>
+  </w:num>
+  <w:num w:numId="10" w16cid:durableId="906500961">
+    <w:abstractNumId w:val="3"/>
+  </w:num>
+  <w:num w:numId="11" w16cid:durableId="2098792001">
+    <w:abstractNumId w:val="7"/>
+  </w:num>
+  <w:num w:numId="12" w16cid:durableId="1260143045">
+    <w:abstractNumId w:val="10"/>
+  </w:num>
+  <w:num w:numId="13" w16cid:durableId="1833181622">
+    <w:abstractNumId w:val="13"/>
+  </w:num>
+  <w:num w:numId="14" w16cid:durableId="984940644">
+    <w:abstractNumId w:val="8"/>
+  </w:num>
+</w:numbering>
 </file>
 
 <file path=word/styles.xml><?xml version="1.0" encoding="utf-8"?>
@@ -3998,6 +7525,25 @@
       <w:lang w:val="es-AR" w:eastAsia="es-AR"/>
     </w:rPr>
   </w:style>
+  <w:style w:type="paragraph" w:styleId="Descripcin">
+    <w:name w:val="caption"/>
+    <w:basedOn w:val="Normal"/>
+    <w:next w:val="Normal"/>
+    <w:uiPriority w:val="35"/>
+    <w:unhideWhenUsed/>
+    <w:qFormat/>
+    <w:rsid w:val="002526FF"/>
+    <w:pPr>
+      <w:spacing w:after="200" w:line="240" w:lineRule="auto"/>
+    </w:pPr>
+    <w:rPr>
+      <w:i/>
+      <w:iCs/>
+      <w:color w:val="44546A" w:themeColor="text2"/>
+      <w:sz w:val="18"/>
+      <w:szCs w:val="18"/>
+    </w:rPr>
+  </w:style>
 </w:styles>
 </file>
 

</xml_diff>